<commit_message>
add normality test figures and code
</commit_message>
<xml_diff>
--- a/Tables/Table_1_Cohort_Summary.docx
+++ b/Tables/Table_1_Cohort_Summary.docx
@@ -4,7 +4,6 @@
   <w:body>
     <w:tbl>
       <w:tblPr>
-        <w:tblpPr w:leftFromText="180" w:rightFromText="180" w:horzAnchor="margin" w:tblpY="-480"/>
         <w:tblW w:w="0" w:type="auto"/>
         <w:shd w:val="clear" w:color="auto" w:fill="FFFFFF"/>
         <w:tblCellMar>
@@ -14,8 +13,8 @@
         <w:tblLook w:val="04A0" w:firstRow="1" w:lastRow="0" w:firstColumn="1" w:lastColumn="0" w:noHBand="0" w:noVBand="1"/>
       </w:tblPr>
       <w:tblGrid>
-        <w:gridCol w:w="4678"/>
-        <w:gridCol w:w="1843"/>
+        <w:gridCol w:w="4846"/>
+        <w:gridCol w:w="3376"/>
       </w:tblGrid>
       <w:tr>
         <w:trPr>
@@ -24,7 +23,8 @@
         </w:trPr>
         <w:tc>
           <w:tcPr>
-            <w:tcW w:w="4678" w:type="dxa"/>
+            <w:tcW w:w="8222" w:type="dxa"/>
+            <w:gridSpan w:val="2"/>
             <w:tcBorders>
               <w:left w:val="nil"/>
               <w:bottom w:val="single" w:sz="18" w:space="0" w:color="000000"/>
@@ -41,47 +41,6 @@
           </w:tcPr>
           <w:p>
             <w:pPr>
-              <w:snapToGrid w:val="0"/>
-              <w:rPr>
-                <w:rFonts w:ascii="Times New Roman" w:eastAsia="Times New Roman" w:hAnsi="Times New Roman" w:cs="Times New Roman"/>
-                <w:b/>
-                <w:sz w:val="20"/>
-                <w:szCs w:val="20"/>
-              </w:rPr>
-            </w:pPr>
-            <w:r>
-              <w:rPr>
-                <w:rFonts w:ascii="Times New Roman" w:eastAsia="Times New Roman" w:hAnsi="Times New Roman" w:cs="Times New Roman"/>
-                <w:b/>
-                <w:color w:val="000000"/>
-                <w:sz w:val="20"/>
-                <w:szCs w:val="20"/>
-              </w:rPr>
-              <w:t>Table 1: Cohort summary</w:t>
-            </w:r>
-          </w:p>
-        </w:tc>
-        <w:tc>
-          <w:tcPr>
-            <w:tcW w:w="1843" w:type="dxa"/>
-            <w:tcBorders>
-              <w:left w:val="nil"/>
-              <w:bottom w:val="single" w:sz="18" w:space="0" w:color="000000"/>
-              <w:right w:val="nil"/>
-            </w:tcBorders>
-            <w:shd w:val="clear" w:color="auto" w:fill="FFFFFF"/>
-            <w:tcMar>
-              <w:top w:w="60" w:type="dxa"/>
-              <w:left w:w="180" w:type="dxa"/>
-              <w:bottom w:w="60" w:type="dxa"/>
-              <w:right w:w="180" w:type="dxa"/>
-            </w:tcMar>
-            <w:vAlign w:val="center"/>
-          </w:tcPr>
-          <w:p>
-            <w:pPr>
-              <w:snapToGrid w:val="0"/>
-              <w:jc w:val="center"/>
               <w:rPr>
                 <w:rFonts w:ascii="Times New Roman" w:eastAsia="Times New Roman" w:hAnsi="Times New Roman" w:cs="Times New Roman"/>
                 <w:b/>
@@ -91,6 +50,17 @@
                 <w:szCs w:val="20"/>
               </w:rPr>
             </w:pPr>
+            <w:r>
+              <w:rPr>
+                <w:rFonts w:ascii="Times New Roman" w:eastAsia="Times New Roman" w:hAnsi="Times New Roman" w:cs="Times New Roman"/>
+                <w:b/>
+                <w:bCs/>
+                <w:color w:val="000000"/>
+                <w:sz w:val="20"/>
+                <w:szCs w:val="20"/>
+              </w:rPr>
+              <w:t>Table 1. Cohort Summary.</w:t>
+            </w:r>
           </w:p>
         </w:tc>
       </w:tr>
@@ -101,7 +71,7 @@
         </w:trPr>
         <w:tc>
           <w:tcPr>
-            <w:tcW w:w="4678" w:type="dxa"/>
+            <w:tcW w:w="0" w:type="auto"/>
             <w:tcBorders>
               <w:top w:val="single" w:sz="18" w:space="0" w:color="000000"/>
               <w:left w:val="nil"/>
@@ -120,18 +90,17 @@
           </w:tcPr>
           <w:p>
             <w:pPr>
-              <w:snapToGrid w:val="0"/>
-              <w:rPr>
-                <w:rFonts w:ascii="Times New Roman" w:eastAsia="Times New Roman" w:hAnsi="Times New Roman" w:cs="Times New Roman"/>
-                <w:sz w:val="20"/>
-                <w:szCs w:val="20"/>
-              </w:rPr>
-            </w:pPr>
-          </w:p>
-        </w:tc>
-        <w:tc>
-          <w:tcPr>
-            <w:tcW w:w="1843" w:type="dxa"/>
+              <w:rPr>
+                <w:rFonts w:ascii="Times New Roman" w:eastAsia="Times New Roman" w:hAnsi="Times New Roman" w:cs="Times New Roman"/>
+                <w:sz w:val="20"/>
+                <w:szCs w:val="20"/>
+              </w:rPr>
+            </w:pPr>
+          </w:p>
+        </w:tc>
+        <w:tc>
+          <w:tcPr>
+            <w:tcW w:w="3217" w:type="dxa"/>
             <w:tcBorders>
               <w:top w:val="single" w:sz="18" w:space="0" w:color="000000"/>
               <w:left w:val="nil"/>
@@ -150,7 +119,6 @@
           </w:tcPr>
           <w:p>
             <w:pPr>
-              <w:snapToGrid w:val="0"/>
               <w:jc w:val="center"/>
               <w:rPr>
                 <w:rFonts w:ascii="Times New Roman" w:eastAsia="Times New Roman" w:hAnsi="Times New Roman" w:cs="Times New Roman"/>
@@ -194,7 +162,7 @@
         </w:trPr>
         <w:tc>
           <w:tcPr>
-            <w:tcW w:w="4678" w:type="dxa"/>
+            <w:tcW w:w="0" w:type="auto"/>
             <w:tcBorders>
               <w:top w:val="nil"/>
               <w:left w:val="nil"/>
@@ -214,7 +182,6 @@
           </w:tcPr>
           <w:p>
             <w:pPr>
-              <w:snapToGrid w:val="0"/>
               <w:rPr>
                 <w:rFonts w:ascii="Times New Roman" w:eastAsia="Times New Roman" w:hAnsi="Times New Roman" w:cs="Times New Roman"/>
                 <w:b/>
@@ -239,7 +206,7 @@
         </w:tc>
         <w:tc>
           <w:tcPr>
-            <w:tcW w:w="1843" w:type="dxa"/>
+            <w:tcW w:w="3217" w:type="dxa"/>
             <w:tcBorders>
               <w:top w:val="nil"/>
               <w:left w:val="nil"/>
@@ -259,7 +226,6 @@
           </w:tcPr>
           <w:p>
             <w:pPr>
-              <w:snapToGrid w:val="0"/>
               <w:rPr>
                 <w:rFonts w:ascii="Times New Roman" w:eastAsia="Times New Roman" w:hAnsi="Times New Roman" w:cs="Times New Roman"/>
                 <w:b/>
@@ -279,7 +245,7 @@
         </w:trPr>
         <w:tc>
           <w:tcPr>
-            <w:tcW w:w="4678" w:type="dxa"/>
+            <w:tcW w:w="0" w:type="auto"/>
             <w:tcBorders>
               <w:top w:val="nil"/>
               <w:left w:val="nil"/>
@@ -299,7 +265,6 @@
           </w:tcPr>
           <w:p>
             <w:pPr>
-              <w:snapToGrid w:val="0"/>
               <w:rPr>
                 <w:rFonts w:ascii="Times New Roman" w:eastAsia="Times New Roman" w:hAnsi="Times New Roman" w:cs="Times New Roman"/>
                 <w:color w:val="000000"/>
@@ -320,7 +285,7 @@
         </w:tc>
         <w:tc>
           <w:tcPr>
-            <w:tcW w:w="1843" w:type="dxa"/>
+            <w:tcW w:w="3217" w:type="dxa"/>
             <w:tcBorders>
               <w:top w:val="nil"/>
               <w:left w:val="nil"/>
@@ -340,7 +305,6 @@
           </w:tcPr>
           <w:p>
             <w:pPr>
-              <w:snapToGrid w:val="0"/>
               <w:jc w:val="center"/>
               <w:rPr>
                 <w:rFonts w:ascii="Times New Roman" w:eastAsia="Times New Roman" w:hAnsi="Times New Roman" w:cs="Times New Roman"/>
@@ -368,7 +332,7 @@
         </w:trPr>
         <w:tc>
           <w:tcPr>
-            <w:tcW w:w="4678" w:type="dxa"/>
+            <w:tcW w:w="0" w:type="auto"/>
             <w:tcBorders>
               <w:top w:val="nil"/>
               <w:left w:val="nil"/>
@@ -388,7 +352,6 @@
           </w:tcPr>
           <w:p>
             <w:pPr>
-              <w:snapToGrid w:val="0"/>
               <w:rPr>
                 <w:rFonts w:ascii="Times New Roman" w:eastAsia="Times New Roman" w:hAnsi="Times New Roman" w:cs="Times New Roman"/>
                 <w:color w:val="000000"/>
@@ -409,7 +372,7 @@
         </w:tc>
         <w:tc>
           <w:tcPr>
-            <w:tcW w:w="1843" w:type="dxa"/>
+            <w:tcW w:w="3217" w:type="dxa"/>
             <w:tcBorders>
               <w:top w:val="nil"/>
               <w:left w:val="nil"/>
@@ -429,7 +392,6 @@
           </w:tcPr>
           <w:p>
             <w:pPr>
-              <w:snapToGrid w:val="0"/>
               <w:jc w:val="center"/>
               <w:rPr>
                 <w:rFonts w:ascii="Times New Roman" w:eastAsia="Times New Roman" w:hAnsi="Times New Roman" w:cs="Times New Roman"/>
@@ -457,7 +419,7 @@
         </w:trPr>
         <w:tc>
           <w:tcPr>
-            <w:tcW w:w="4678" w:type="dxa"/>
+            <w:tcW w:w="0" w:type="auto"/>
             <w:tcBorders>
               <w:top w:val="nil"/>
               <w:left w:val="nil"/>
@@ -477,7 +439,6 @@
           </w:tcPr>
           <w:p>
             <w:pPr>
-              <w:snapToGrid w:val="0"/>
               <w:rPr>
                 <w:rFonts w:ascii="Times New Roman" w:eastAsia="Times New Roman" w:hAnsi="Times New Roman" w:cs="Times New Roman"/>
                 <w:color w:val="000000"/>
@@ -498,7 +459,7 @@
         </w:tc>
         <w:tc>
           <w:tcPr>
-            <w:tcW w:w="1843" w:type="dxa"/>
+            <w:tcW w:w="3217" w:type="dxa"/>
             <w:tcBorders>
               <w:top w:val="nil"/>
               <w:left w:val="nil"/>
@@ -518,7 +479,6 @@
           </w:tcPr>
           <w:p>
             <w:pPr>
-              <w:snapToGrid w:val="0"/>
               <w:jc w:val="center"/>
               <w:rPr>
                 <w:rFonts w:ascii="Times New Roman" w:eastAsia="Times New Roman" w:hAnsi="Times New Roman" w:cs="Times New Roman"/>
@@ -546,7 +506,7 @@
         </w:trPr>
         <w:tc>
           <w:tcPr>
-            <w:tcW w:w="4678" w:type="dxa"/>
+            <w:tcW w:w="0" w:type="auto"/>
             <w:tcBorders>
               <w:top w:val="nil"/>
               <w:left w:val="nil"/>
@@ -566,7 +526,6 @@
           </w:tcPr>
           <w:p>
             <w:pPr>
-              <w:snapToGrid w:val="0"/>
               <w:rPr>
                 <w:rFonts w:ascii="Times New Roman" w:eastAsia="Times New Roman" w:hAnsi="Times New Roman" w:cs="Times New Roman"/>
                 <w:b/>
@@ -591,7 +550,7 @@
         </w:tc>
         <w:tc>
           <w:tcPr>
-            <w:tcW w:w="1843" w:type="dxa"/>
+            <w:tcW w:w="3217" w:type="dxa"/>
             <w:tcBorders>
               <w:top w:val="nil"/>
               <w:left w:val="nil"/>
@@ -611,7 +570,6 @@
           </w:tcPr>
           <w:p>
             <w:pPr>
-              <w:snapToGrid w:val="0"/>
               <w:rPr>
                 <w:rFonts w:ascii="Times New Roman" w:eastAsia="Times New Roman" w:hAnsi="Times New Roman" w:cs="Times New Roman"/>
                 <w:b/>
@@ -631,7 +589,7 @@
         </w:trPr>
         <w:tc>
           <w:tcPr>
-            <w:tcW w:w="4678" w:type="dxa"/>
+            <w:tcW w:w="0" w:type="auto"/>
             <w:tcBorders>
               <w:top w:val="nil"/>
               <w:left w:val="nil"/>
@@ -651,28 +609,27 @@
           </w:tcPr>
           <w:p>
             <w:pPr>
-              <w:snapToGrid w:val="0"/>
-              <w:rPr>
-                <w:rFonts w:ascii="Times New Roman" w:eastAsia="Times New Roman" w:hAnsi="Times New Roman" w:cs="Times New Roman"/>
-                <w:color w:val="000000"/>
-                <w:sz w:val="20"/>
-                <w:szCs w:val="20"/>
-              </w:rPr>
-            </w:pPr>
-            <w:r>
-              <w:rPr>
-                <w:rFonts w:ascii="Times New Roman" w:eastAsia="Times New Roman" w:hAnsi="Times New Roman" w:cs="Times New Roman"/>
-                <w:color w:val="000000"/>
-                <w:sz w:val="20"/>
-                <w:szCs w:val="20"/>
-              </w:rPr>
-              <w:t>Mean (SD)</w:t>
-            </w:r>
-          </w:p>
-        </w:tc>
-        <w:tc>
-          <w:tcPr>
-            <w:tcW w:w="1843" w:type="dxa"/>
+              <w:rPr>
+                <w:rFonts w:ascii="Times New Roman" w:eastAsia="Times New Roman" w:hAnsi="Times New Roman" w:cs="Times New Roman"/>
+                <w:color w:val="000000"/>
+                <w:sz w:val="20"/>
+                <w:szCs w:val="20"/>
+              </w:rPr>
+            </w:pPr>
+            <w:r>
+              <w:rPr>
+                <w:rFonts w:ascii="Times New Roman" w:eastAsia="Times New Roman" w:hAnsi="Times New Roman" w:cs="Times New Roman"/>
+                <w:color w:val="000000"/>
+                <w:sz w:val="20"/>
+                <w:szCs w:val="20"/>
+              </w:rPr>
+              <w:t>Median [Q1, Q3]</w:t>
+            </w:r>
+          </w:p>
+        </w:tc>
+        <w:tc>
+          <w:tcPr>
+            <w:tcW w:w="3217" w:type="dxa"/>
             <w:tcBorders>
               <w:top w:val="nil"/>
               <w:left w:val="nil"/>
@@ -692,7 +649,6 @@
           </w:tcPr>
           <w:p>
             <w:pPr>
-              <w:snapToGrid w:val="0"/>
               <w:jc w:val="center"/>
               <w:rPr>
                 <w:rFonts w:ascii="Times New Roman" w:eastAsia="Times New Roman" w:hAnsi="Times New Roman" w:cs="Times New Roman"/>
@@ -708,7 +664,7 @@
                 <w:sz w:val="20"/>
                 <w:szCs w:val="20"/>
               </w:rPr>
-              <w:t>54.5 (14.0)</w:t>
+              <w:t>56.0 [44.0, 65.0]</w:t>
             </w:r>
           </w:p>
         </w:tc>
@@ -720,48 +676,51 @@
         </w:trPr>
         <w:tc>
           <w:tcPr>
-            <w:tcW w:w="4678" w:type="dxa"/>
-            <w:tcBorders>
-              <w:top w:val="nil"/>
-              <w:left w:val="nil"/>
-              <w:bottom w:val="nil"/>
-              <w:right w:val="nil"/>
-            </w:tcBorders>
-            <w:shd w:val="clear" w:color="auto" w:fill="FFFFFF"/>
-            <w:noWrap/>
-            <w:tcMar>
-              <w:top w:w="60" w:type="dxa"/>
-              <w:left w:w="300" w:type="dxa"/>
-              <w:bottom w:w="60" w:type="dxa"/>
-              <w:right w:w="180" w:type="dxa"/>
-            </w:tcMar>
-            <w:vAlign w:val="center"/>
-            <w:hideMark/>
-          </w:tcPr>
-          <w:p>
-            <w:pPr>
-              <w:snapToGrid w:val="0"/>
-              <w:rPr>
-                <w:rFonts w:ascii="Times New Roman" w:eastAsia="Times New Roman" w:hAnsi="Times New Roman" w:cs="Times New Roman"/>
-                <w:color w:val="000000"/>
-                <w:sz w:val="20"/>
-                <w:szCs w:val="20"/>
-              </w:rPr>
-            </w:pPr>
-            <w:r>
-              <w:rPr>
-                <w:rFonts w:ascii="Times New Roman" w:eastAsia="Times New Roman" w:hAnsi="Times New Roman" w:cs="Times New Roman"/>
-                <w:color w:val="000000"/>
-                <w:sz w:val="20"/>
-                <w:szCs w:val="20"/>
-              </w:rPr>
-              <w:t>Median [Min, Max]</w:t>
-            </w:r>
-          </w:p>
-        </w:tc>
-        <w:tc>
-          <w:tcPr>
-            <w:tcW w:w="1843" w:type="dxa"/>
+            <w:tcW w:w="0" w:type="auto"/>
+            <w:tcBorders>
+              <w:top w:val="nil"/>
+              <w:left w:val="nil"/>
+              <w:bottom w:val="nil"/>
+              <w:right w:val="nil"/>
+            </w:tcBorders>
+            <w:shd w:val="clear" w:color="auto" w:fill="FFFFFF"/>
+            <w:noWrap/>
+            <w:tcMar>
+              <w:top w:w="60" w:type="dxa"/>
+              <w:left w:w="60" w:type="dxa"/>
+              <w:bottom w:w="60" w:type="dxa"/>
+              <w:right w:w="180" w:type="dxa"/>
+            </w:tcMar>
+            <w:vAlign w:val="center"/>
+            <w:hideMark/>
+          </w:tcPr>
+          <w:p>
+            <w:pPr>
+              <w:rPr>
+                <w:rFonts w:ascii="Times New Roman" w:eastAsia="Times New Roman" w:hAnsi="Times New Roman" w:cs="Times New Roman"/>
+                <w:b/>
+                <w:bCs/>
+                <w:color w:val="000000"/>
+                <w:sz w:val="20"/>
+                <w:szCs w:val="20"/>
+              </w:rPr>
+            </w:pPr>
+            <w:r>
+              <w:rPr>
+                <w:rFonts w:ascii="Times New Roman" w:eastAsia="Times New Roman" w:hAnsi="Times New Roman" w:cs="Times New Roman"/>
+                <w:b/>
+                <w:bCs/>
+                <w:color w:val="000000"/>
+                <w:sz w:val="20"/>
+                <w:szCs w:val="20"/>
+              </w:rPr>
+              <w:t>Ethnicity, n (%)</w:t>
+            </w:r>
+          </w:p>
+        </w:tc>
+        <w:tc>
+          <w:tcPr>
+            <w:tcW w:w="3217" w:type="dxa"/>
             <w:tcBorders>
               <w:top w:val="nil"/>
               <w:left w:val="nil"/>
@@ -781,24 +740,15 @@
           </w:tcPr>
           <w:p>
             <w:pPr>
-              <w:snapToGrid w:val="0"/>
-              <w:jc w:val="center"/>
-              <w:rPr>
-                <w:rFonts w:ascii="Times New Roman" w:eastAsia="Times New Roman" w:hAnsi="Times New Roman" w:cs="Times New Roman"/>
-                <w:color w:val="000000"/>
-                <w:sz w:val="20"/>
-                <w:szCs w:val="20"/>
-              </w:rPr>
-            </w:pPr>
-            <w:r>
-              <w:rPr>
-                <w:rFonts w:ascii="Times New Roman" w:eastAsia="Times New Roman" w:hAnsi="Times New Roman" w:cs="Times New Roman"/>
-                <w:color w:val="000000"/>
-                <w:sz w:val="20"/>
-                <w:szCs w:val="20"/>
-              </w:rPr>
-              <w:t>56.0 [21.0, 85.0]</w:t>
-            </w:r>
+              <w:rPr>
+                <w:rFonts w:ascii="Times New Roman" w:eastAsia="Times New Roman" w:hAnsi="Times New Roman" w:cs="Times New Roman"/>
+                <w:b/>
+                <w:bCs/>
+                <w:color w:val="000000"/>
+                <w:sz w:val="20"/>
+                <w:szCs w:val="20"/>
+              </w:rPr>
+            </w:pPr>
           </w:p>
         </w:tc>
       </w:tr>
@@ -809,54 +759,47 @@
         </w:trPr>
         <w:tc>
           <w:tcPr>
-            <w:tcW w:w="4678" w:type="dxa"/>
-            <w:tcBorders>
-              <w:top w:val="nil"/>
-              <w:left w:val="nil"/>
-              <w:bottom w:val="nil"/>
-              <w:right w:val="nil"/>
-            </w:tcBorders>
-            <w:shd w:val="clear" w:color="auto" w:fill="FFFFFF"/>
-            <w:noWrap/>
-            <w:tcMar>
-              <w:top w:w="60" w:type="dxa"/>
-              <w:left w:w="60" w:type="dxa"/>
-              <w:bottom w:w="60" w:type="dxa"/>
-              <w:right w:w="180" w:type="dxa"/>
-            </w:tcMar>
-            <w:vAlign w:val="center"/>
-            <w:hideMark/>
-          </w:tcPr>
-          <w:p>
-            <w:pPr>
-              <w:snapToGrid w:val="0"/>
-              <w:rPr>
-                <w:rFonts w:ascii="Times New Roman" w:eastAsia="Times New Roman" w:hAnsi="Times New Roman" w:cs="Times New Roman"/>
-                <w:b/>
-                <w:bCs/>
-                <w:color w:val="000000"/>
-                <w:sz w:val="20"/>
-                <w:szCs w:val="20"/>
-              </w:rPr>
-            </w:pPr>
-            <w:r>
-              <w:rPr>
-                <w:rFonts w:ascii="Times New Roman" w:eastAsia="Times New Roman" w:hAnsi="Times New Roman" w:cs="Times New Roman"/>
-                <w:b/>
-                <w:bCs/>
-                <w:color w:val="000000"/>
-                <w:sz w:val="20"/>
-                <w:szCs w:val="20"/>
-              </w:rPr>
-              <w:t>Ethnicity, n (%)</w:t>
-            </w:r>
-            <w:bookmarkStart w:id="0" w:name="_GoBack"/>
-            <w:bookmarkEnd w:id="0"/>
-          </w:p>
-        </w:tc>
-        <w:tc>
-          <w:tcPr>
-            <w:tcW w:w="1843" w:type="dxa"/>
+            <w:tcW w:w="0" w:type="auto"/>
+            <w:tcBorders>
+              <w:top w:val="nil"/>
+              <w:left w:val="nil"/>
+              <w:bottom w:val="nil"/>
+              <w:right w:val="nil"/>
+            </w:tcBorders>
+            <w:shd w:val="clear" w:color="auto" w:fill="FFFFFF"/>
+            <w:noWrap/>
+            <w:tcMar>
+              <w:top w:w="60" w:type="dxa"/>
+              <w:left w:w="300" w:type="dxa"/>
+              <w:bottom w:w="60" w:type="dxa"/>
+              <w:right w:w="180" w:type="dxa"/>
+            </w:tcMar>
+            <w:vAlign w:val="center"/>
+            <w:hideMark/>
+          </w:tcPr>
+          <w:p>
+            <w:pPr>
+              <w:rPr>
+                <w:rFonts w:ascii="Times New Roman" w:eastAsia="Times New Roman" w:hAnsi="Times New Roman" w:cs="Times New Roman"/>
+                <w:color w:val="000000"/>
+                <w:sz w:val="20"/>
+                <w:szCs w:val="20"/>
+              </w:rPr>
+            </w:pPr>
+            <w:r>
+              <w:rPr>
+                <w:rFonts w:ascii="Times New Roman" w:eastAsia="Times New Roman" w:hAnsi="Times New Roman" w:cs="Times New Roman"/>
+                <w:color w:val="000000"/>
+                <w:sz w:val="20"/>
+                <w:szCs w:val="20"/>
+              </w:rPr>
+              <w:t>Asian/Asian British</w:t>
+            </w:r>
+          </w:p>
+        </w:tc>
+        <w:tc>
+          <w:tcPr>
+            <w:tcW w:w="3217" w:type="dxa"/>
             <w:tcBorders>
               <w:top w:val="nil"/>
               <w:left w:val="nil"/>
@@ -876,16 +819,23 @@
           </w:tcPr>
           <w:p>
             <w:pPr>
-              <w:snapToGrid w:val="0"/>
-              <w:rPr>
-                <w:rFonts w:ascii="Times New Roman" w:eastAsia="Times New Roman" w:hAnsi="Times New Roman" w:cs="Times New Roman"/>
-                <w:b/>
-                <w:bCs/>
-                <w:color w:val="000000"/>
-                <w:sz w:val="20"/>
-                <w:szCs w:val="20"/>
-              </w:rPr>
-            </w:pPr>
+              <w:jc w:val="center"/>
+              <w:rPr>
+                <w:rFonts w:ascii="Times New Roman" w:eastAsia="Times New Roman" w:hAnsi="Times New Roman" w:cs="Times New Roman"/>
+                <w:color w:val="000000"/>
+                <w:sz w:val="20"/>
+                <w:szCs w:val="20"/>
+              </w:rPr>
+            </w:pPr>
+            <w:r>
+              <w:rPr>
+                <w:rFonts w:ascii="Times New Roman" w:eastAsia="Times New Roman" w:hAnsi="Times New Roman" w:cs="Times New Roman"/>
+                <w:color w:val="000000"/>
+                <w:sz w:val="20"/>
+                <w:szCs w:val="20"/>
+              </w:rPr>
+              <w:t>2 (1.0%)</w:t>
+            </w:r>
           </w:p>
         </w:tc>
       </w:tr>
@@ -896,7 +846,7 @@
         </w:trPr>
         <w:tc>
           <w:tcPr>
-            <w:tcW w:w="4678" w:type="dxa"/>
+            <w:tcW w:w="0" w:type="auto"/>
             <w:tcBorders>
               <w:top w:val="nil"/>
               <w:left w:val="nil"/>
@@ -916,28 +866,27 @@
           </w:tcPr>
           <w:p>
             <w:pPr>
-              <w:snapToGrid w:val="0"/>
-              <w:rPr>
-                <w:rFonts w:ascii="Times New Roman" w:eastAsia="Times New Roman" w:hAnsi="Times New Roman" w:cs="Times New Roman"/>
-                <w:color w:val="000000"/>
-                <w:sz w:val="20"/>
-                <w:szCs w:val="20"/>
-              </w:rPr>
-            </w:pPr>
-            <w:r>
-              <w:rPr>
-                <w:rFonts w:ascii="Times New Roman" w:eastAsia="Times New Roman" w:hAnsi="Times New Roman" w:cs="Times New Roman"/>
-                <w:color w:val="000000"/>
-                <w:sz w:val="20"/>
-                <w:szCs w:val="20"/>
-              </w:rPr>
-              <w:t>Asian/Asian British</w:t>
-            </w:r>
-          </w:p>
-        </w:tc>
-        <w:tc>
-          <w:tcPr>
-            <w:tcW w:w="1843" w:type="dxa"/>
+              <w:rPr>
+                <w:rFonts w:ascii="Times New Roman" w:eastAsia="Times New Roman" w:hAnsi="Times New Roman" w:cs="Times New Roman"/>
+                <w:color w:val="000000"/>
+                <w:sz w:val="20"/>
+                <w:szCs w:val="20"/>
+              </w:rPr>
+            </w:pPr>
+            <w:r>
+              <w:rPr>
+                <w:rFonts w:ascii="Times New Roman" w:eastAsia="Times New Roman" w:hAnsi="Times New Roman" w:cs="Times New Roman"/>
+                <w:color w:val="000000"/>
+                <w:sz w:val="20"/>
+                <w:szCs w:val="20"/>
+              </w:rPr>
+              <w:t>Black/African/Caribbean/Black British</w:t>
+            </w:r>
+          </w:p>
+        </w:tc>
+        <w:tc>
+          <w:tcPr>
+            <w:tcW w:w="3217" w:type="dxa"/>
             <w:tcBorders>
               <w:top w:val="nil"/>
               <w:left w:val="nil"/>
@@ -957,7 +906,6 @@
           </w:tcPr>
           <w:p>
             <w:pPr>
-              <w:snapToGrid w:val="0"/>
               <w:jc w:val="center"/>
               <w:rPr>
                 <w:rFonts w:ascii="Times New Roman" w:eastAsia="Times New Roman" w:hAnsi="Times New Roman" w:cs="Times New Roman"/>
@@ -973,7 +921,7 @@
                 <w:sz w:val="20"/>
                 <w:szCs w:val="20"/>
               </w:rPr>
-              <w:t>2 (1.0%)</w:t>
+              <w:t>1 (0.5%)</w:t>
             </w:r>
           </w:p>
         </w:tc>
@@ -985,7 +933,7 @@
         </w:trPr>
         <w:tc>
           <w:tcPr>
-            <w:tcW w:w="4678" w:type="dxa"/>
+            <w:tcW w:w="0" w:type="auto"/>
             <w:tcBorders>
               <w:top w:val="nil"/>
               <w:left w:val="nil"/>
@@ -1005,28 +953,27 @@
           </w:tcPr>
           <w:p>
             <w:pPr>
-              <w:snapToGrid w:val="0"/>
-              <w:rPr>
-                <w:rFonts w:ascii="Times New Roman" w:eastAsia="Times New Roman" w:hAnsi="Times New Roman" w:cs="Times New Roman"/>
-                <w:color w:val="000000"/>
-                <w:sz w:val="20"/>
-                <w:szCs w:val="20"/>
-              </w:rPr>
-            </w:pPr>
-            <w:r>
-              <w:rPr>
-                <w:rFonts w:ascii="Times New Roman" w:eastAsia="Times New Roman" w:hAnsi="Times New Roman" w:cs="Times New Roman"/>
-                <w:color w:val="000000"/>
-                <w:sz w:val="20"/>
-                <w:szCs w:val="20"/>
-              </w:rPr>
-              <w:t>Black/African/Caribbean/Black British</w:t>
-            </w:r>
-          </w:p>
-        </w:tc>
-        <w:tc>
-          <w:tcPr>
-            <w:tcW w:w="1843" w:type="dxa"/>
+              <w:rPr>
+                <w:rFonts w:ascii="Times New Roman" w:eastAsia="Times New Roman" w:hAnsi="Times New Roman" w:cs="Times New Roman"/>
+                <w:color w:val="000000"/>
+                <w:sz w:val="20"/>
+                <w:szCs w:val="20"/>
+              </w:rPr>
+            </w:pPr>
+            <w:r>
+              <w:rPr>
+                <w:rFonts w:ascii="Times New Roman" w:eastAsia="Times New Roman" w:hAnsi="Times New Roman" w:cs="Times New Roman"/>
+                <w:color w:val="000000"/>
+                <w:sz w:val="20"/>
+                <w:szCs w:val="20"/>
+              </w:rPr>
+              <w:t>Caucasian/White</w:t>
+            </w:r>
+          </w:p>
+        </w:tc>
+        <w:tc>
+          <w:tcPr>
+            <w:tcW w:w="3217" w:type="dxa"/>
             <w:tcBorders>
               <w:top w:val="nil"/>
               <w:left w:val="nil"/>
@@ -1046,7 +993,6 @@
           </w:tcPr>
           <w:p>
             <w:pPr>
-              <w:snapToGrid w:val="0"/>
               <w:jc w:val="center"/>
               <w:rPr>
                 <w:rFonts w:ascii="Times New Roman" w:eastAsia="Times New Roman" w:hAnsi="Times New Roman" w:cs="Times New Roman"/>
@@ -1062,7 +1008,7 @@
                 <w:sz w:val="20"/>
                 <w:szCs w:val="20"/>
               </w:rPr>
-              <w:t>1 (0.5%)</w:t>
+              <w:t>188 (94.5%)</w:t>
             </w:r>
           </w:p>
         </w:tc>
@@ -1074,7 +1020,7 @@
         </w:trPr>
         <w:tc>
           <w:tcPr>
-            <w:tcW w:w="4678" w:type="dxa"/>
+            <w:tcW w:w="0" w:type="auto"/>
             <w:tcBorders>
               <w:top w:val="nil"/>
               <w:left w:val="nil"/>
@@ -1094,28 +1040,27 @@
           </w:tcPr>
           <w:p>
             <w:pPr>
-              <w:snapToGrid w:val="0"/>
-              <w:rPr>
-                <w:rFonts w:ascii="Times New Roman" w:eastAsia="Times New Roman" w:hAnsi="Times New Roman" w:cs="Times New Roman"/>
-                <w:color w:val="000000"/>
-                <w:sz w:val="20"/>
-                <w:szCs w:val="20"/>
-              </w:rPr>
-            </w:pPr>
-            <w:r>
-              <w:rPr>
-                <w:rFonts w:ascii="Times New Roman" w:eastAsia="Times New Roman" w:hAnsi="Times New Roman" w:cs="Times New Roman"/>
-                <w:color w:val="000000"/>
-                <w:sz w:val="20"/>
-                <w:szCs w:val="20"/>
-              </w:rPr>
-              <w:t>Caucasian/White</w:t>
-            </w:r>
-          </w:p>
-        </w:tc>
-        <w:tc>
-          <w:tcPr>
-            <w:tcW w:w="1843" w:type="dxa"/>
+              <w:rPr>
+                <w:rFonts w:ascii="Times New Roman" w:eastAsia="Times New Roman" w:hAnsi="Times New Roman" w:cs="Times New Roman"/>
+                <w:color w:val="000000"/>
+                <w:sz w:val="20"/>
+                <w:szCs w:val="20"/>
+              </w:rPr>
+            </w:pPr>
+            <w:r>
+              <w:rPr>
+                <w:rFonts w:ascii="Times New Roman" w:eastAsia="Times New Roman" w:hAnsi="Times New Roman" w:cs="Times New Roman"/>
+                <w:color w:val="000000"/>
+                <w:sz w:val="20"/>
+                <w:szCs w:val="20"/>
+              </w:rPr>
+              <w:t>Mixed/multiple ethnic groups</w:t>
+            </w:r>
+          </w:p>
+        </w:tc>
+        <w:tc>
+          <w:tcPr>
+            <w:tcW w:w="3217" w:type="dxa"/>
             <w:tcBorders>
               <w:top w:val="nil"/>
               <w:left w:val="nil"/>
@@ -1135,7 +1080,6 @@
           </w:tcPr>
           <w:p>
             <w:pPr>
-              <w:snapToGrid w:val="0"/>
               <w:jc w:val="center"/>
               <w:rPr>
                 <w:rFonts w:ascii="Times New Roman" w:eastAsia="Times New Roman" w:hAnsi="Times New Roman" w:cs="Times New Roman"/>
@@ -1151,7 +1095,7 @@
                 <w:sz w:val="20"/>
                 <w:szCs w:val="20"/>
               </w:rPr>
-              <w:t>188 (94.5%)</w:t>
+              <w:t>4 (2.0%)</w:t>
             </w:r>
           </w:p>
         </w:tc>
@@ -1163,7 +1107,7 @@
         </w:trPr>
         <w:tc>
           <w:tcPr>
-            <w:tcW w:w="4678" w:type="dxa"/>
+            <w:tcW w:w="0" w:type="auto"/>
             <w:tcBorders>
               <w:top w:val="nil"/>
               <w:left w:val="nil"/>
@@ -1183,28 +1127,27 @@
           </w:tcPr>
           <w:p>
             <w:pPr>
-              <w:snapToGrid w:val="0"/>
-              <w:rPr>
-                <w:rFonts w:ascii="Times New Roman" w:eastAsia="Times New Roman" w:hAnsi="Times New Roman" w:cs="Times New Roman"/>
-                <w:color w:val="000000"/>
-                <w:sz w:val="20"/>
-                <w:szCs w:val="20"/>
-              </w:rPr>
-            </w:pPr>
-            <w:r>
-              <w:rPr>
-                <w:rFonts w:ascii="Times New Roman" w:eastAsia="Times New Roman" w:hAnsi="Times New Roman" w:cs="Times New Roman"/>
-                <w:color w:val="000000"/>
-                <w:sz w:val="20"/>
-                <w:szCs w:val="20"/>
-              </w:rPr>
-              <w:t>Mixed/multiple ethnic groups</w:t>
-            </w:r>
-          </w:p>
-        </w:tc>
-        <w:tc>
-          <w:tcPr>
-            <w:tcW w:w="1843" w:type="dxa"/>
+              <w:rPr>
+                <w:rFonts w:ascii="Times New Roman" w:eastAsia="Times New Roman" w:hAnsi="Times New Roman" w:cs="Times New Roman"/>
+                <w:color w:val="000000"/>
+                <w:sz w:val="20"/>
+                <w:szCs w:val="20"/>
+              </w:rPr>
+            </w:pPr>
+            <w:r>
+              <w:rPr>
+                <w:rFonts w:ascii="Times New Roman" w:eastAsia="Times New Roman" w:hAnsi="Times New Roman" w:cs="Times New Roman"/>
+                <w:color w:val="000000"/>
+                <w:sz w:val="20"/>
+                <w:szCs w:val="20"/>
+              </w:rPr>
+              <w:t>Other</w:t>
+            </w:r>
+          </w:p>
+        </w:tc>
+        <w:tc>
+          <w:tcPr>
+            <w:tcW w:w="3217" w:type="dxa"/>
             <w:tcBorders>
               <w:top w:val="nil"/>
               <w:left w:val="nil"/>
@@ -1224,7 +1167,6 @@
           </w:tcPr>
           <w:p>
             <w:pPr>
-              <w:snapToGrid w:val="0"/>
               <w:jc w:val="center"/>
               <w:rPr>
                 <w:rFonts w:ascii="Times New Roman" w:eastAsia="Times New Roman" w:hAnsi="Times New Roman" w:cs="Times New Roman"/>
@@ -1252,48 +1194,51 @@
         </w:trPr>
         <w:tc>
           <w:tcPr>
-            <w:tcW w:w="4678" w:type="dxa"/>
-            <w:tcBorders>
-              <w:top w:val="nil"/>
-              <w:left w:val="nil"/>
-              <w:bottom w:val="nil"/>
-              <w:right w:val="nil"/>
-            </w:tcBorders>
-            <w:shd w:val="clear" w:color="auto" w:fill="FFFFFF"/>
-            <w:noWrap/>
-            <w:tcMar>
-              <w:top w:w="60" w:type="dxa"/>
-              <w:left w:w="300" w:type="dxa"/>
-              <w:bottom w:w="60" w:type="dxa"/>
-              <w:right w:w="180" w:type="dxa"/>
-            </w:tcMar>
-            <w:vAlign w:val="center"/>
-            <w:hideMark/>
-          </w:tcPr>
-          <w:p>
-            <w:pPr>
-              <w:snapToGrid w:val="0"/>
-              <w:rPr>
-                <w:rFonts w:ascii="Times New Roman" w:eastAsia="Times New Roman" w:hAnsi="Times New Roman" w:cs="Times New Roman"/>
-                <w:color w:val="000000"/>
-                <w:sz w:val="20"/>
-                <w:szCs w:val="20"/>
-              </w:rPr>
-            </w:pPr>
-            <w:r>
-              <w:rPr>
-                <w:rFonts w:ascii="Times New Roman" w:eastAsia="Times New Roman" w:hAnsi="Times New Roman" w:cs="Times New Roman"/>
-                <w:color w:val="000000"/>
-                <w:sz w:val="20"/>
-                <w:szCs w:val="20"/>
-              </w:rPr>
-              <w:t>Other</w:t>
-            </w:r>
-          </w:p>
-        </w:tc>
-        <w:tc>
-          <w:tcPr>
-            <w:tcW w:w="1843" w:type="dxa"/>
+            <w:tcW w:w="0" w:type="auto"/>
+            <w:tcBorders>
+              <w:top w:val="nil"/>
+              <w:left w:val="nil"/>
+              <w:bottom w:val="nil"/>
+              <w:right w:val="nil"/>
+            </w:tcBorders>
+            <w:shd w:val="clear" w:color="auto" w:fill="FFFFFF"/>
+            <w:noWrap/>
+            <w:tcMar>
+              <w:top w:w="60" w:type="dxa"/>
+              <w:left w:w="60" w:type="dxa"/>
+              <w:bottom w:w="60" w:type="dxa"/>
+              <w:right w:w="180" w:type="dxa"/>
+            </w:tcMar>
+            <w:vAlign w:val="center"/>
+            <w:hideMark/>
+          </w:tcPr>
+          <w:p>
+            <w:pPr>
+              <w:rPr>
+                <w:rFonts w:ascii="Times New Roman" w:eastAsia="Times New Roman" w:hAnsi="Times New Roman" w:cs="Times New Roman"/>
+                <w:b/>
+                <w:bCs/>
+                <w:color w:val="000000"/>
+                <w:sz w:val="20"/>
+                <w:szCs w:val="20"/>
+              </w:rPr>
+            </w:pPr>
+            <w:r>
+              <w:rPr>
+                <w:rFonts w:ascii="Times New Roman" w:eastAsia="Times New Roman" w:hAnsi="Times New Roman" w:cs="Times New Roman"/>
+                <w:b/>
+                <w:bCs/>
+                <w:color w:val="000000"/>
+                <w:sz w:val="20"/>
+                <w:szCs w:val="20"/>
+              </w:rPr>
+              <w:t>Condition, n (%)</w:t>
+            </w:r>
+          </w:p>
+        </w:tc>
+        <w:tc>
+          <w:tcPr>
+            <w:tcW w:w="3217" w:type="dxa"/>
             <w:tcBorders>
               <w:top w:val="nil"/>
               <w:left w:val="nil"/>
@@ -1313,24 +1258,15 @@
           </w:tcPr>
           <w:p>
             <w:pPr>
-              <w:snapToGrid w:val="0"/>
-              <w:jc w:val="center"/>
-              <w:rPr>
-                <w:rFonts w:ascii="Times New Roman" w:eastAsia="Times New Roman" w:hAnsi="Times New Roman" w:cs="Times New Roman"/>
-                <w:color w:val="000000"/>
-                <w:sz w:val="20"/>
-                <w:szCs w:val="20"/>
-              </w:rPr>
-            </w:pPr>
-            <w:r>
-              <w:rPr>
-                <w:rFonts w:ascii="Times New Roman" w:eastAsia="Times New Roman" w:hAnsi="Times New Roman" w:cs="Times New Roman"/>
-                <w:color w:val="000000"/>
-                <w:sz w:val="20"/>
-                <w:szCs w:val="20"/>
-              </w:rPr>
-              <w:t>4 (2.0%)</w:t>
-            </w:r>
+              <w:rPr>
+                <w:rFonts w:ascii="Times New Roman" w:eastAsia="Times New Roman" w:hAnsi="Times New Roman" w:cs="Times New Roman"/>
+                <w:b/>
+                <w:bCs/>
+                <w:color w:val="000000"/>
+                <w:sz w:val="20"/>
+                <w:szCs w:val="20"/>
+              </w:rPr>
+            </w:pPr>
           </w:p>
         </w:tc>
       </w:tr>
@@ -1341,52 +1277,47 @@
         </w:trPr>
         <w:tc>
           <w:tcPr>
-            <w:tcW w:w="4678" w:type="dxa"/>
-            <w:tcBorders>
-              <w:top w:val="nil"/>
-              <w:left w:val="nil"/>
-              <w:bottom w:val="nil"/>
-              <w:right w:val="nil"/>
-            </w:tcBorders>
-            <w:shd w:val="clear" w:color="auto" w:fill="FFFFFF"/>
-            <w:noWrap/>
-            <w:tcMar>
-              <w:top w:w="60" w:type="dxa"/>
-              <w:left w:w="60" w:type="dxa"/>
-              <w:bottom w:w="60" w:type="dxa"/>
-              <w:right w:w="180" w:type="dxa"/>
-            </w:tcMar>
-            <w:vAlign w:val="center"/>
-            <w:hideMark/>
-          </w:tcPr>
-          <w:p>
-            <w:pPr>
-              <w:snapToGrid w:val="0"/>
-              <w:rPr>
-                <w:rFonts w:ascii="Times New Roman" w:eastAsia="Times New Roman" w:hAnsi="Times New Roman" w:cs="Times New Roman"/>
-                <w:b/>
-                <w:bCs/>
-                <w:color w:val="000000"/>
-                <w:sz w:val="20"/>
-                <w:szCs w:val="20"/>
-              </w:rPr>
-            </w:pPr>
-            <w:r>
-              <w:rPr>
-                <w:rFonts w:ascii="Times New Roman" w:eastAsia="Times New Roman" w:hAnsi="Times New Roman" w:cs="Times New Roman"/>
-                <w:b/>
-                <w:bCs/>
-                <w:color w:val="000000"/>
-                <w:sz w:val="20"/>
-                <w:szCs w:val="20"/>
-              </w:rPr>
-              <w:t>Condition, n (%)</w:t>
-            </w:r>
-          </w:p>
-        </w:tc>
-        <w:tc>
-          <w:tcPr>
-            <w:tcW w:w="1843" w:type="dxa"/>
+            <w:tcW w:w="0" w:type="auto"/>
+            <w:tcBorders>
+              <w:top w:val="nil"/>
+              <w:left w:val="nil"/>
+              <w:bottom w:val="nil"/>
+              <w:right w:val="nil"/>
+            </w:tcBorders>
+            <w:shd w:val="clear" w:color="auto" w:fill="FFFFFF"/>
+            <w:noWrap/>
+            <w:tcMar>
+              <w:top w:w="60" w:type="dxa"/>
+              <w:left w:w="300" w:type="dxa"/>
+              <w:bottom w:w="60" w:type="dxa"/>
+              <w:right w:w="180" w:type="dxa"/>
+            </w:tcMar>
+            <w:vAlign w:val="center"/>
+            <w:hideMark/>
+          </w:tcPr>
+          <w:p>
+            <w:pPr>
+              <w:rPr>
+                <w:rFonts w:ascii="Times New Roman" w:eastAsia="Times New Roman" w:hAnsi="Times New Roman" w:cs="Times New Roman"/>
+                <w:color w:val="000000"/>
+                <w:sz w:val="20"/>
+                <w:szCs w:val="20"/>
+              </w:rPr>
+            </w:pPr>
+            <w:r>
+              <w:rPr>
+                <w:rFonts w:ascii="Times New Roman" w:eastAsia="Times New Roman" w:hAnsi="Times New Roman" w:cs="Times New Roman"/>
+                <w:color w:val="000000"/>
+                <w:sz w:val="20"/>
+                <w:szCs w:val="20"/>
+              </w:rPr>
+              <w:t>Cerebral Palsy</w:t>
+            </w:r>
+          </w:p>
+        </w:tc>
+        <w:tc>
+          <w:tcPr>
+            <w:tcW w:w="3217" w:type="dxa"/>
             <w:tcBorders>
               <w:top w:val="nil"/>
               <w:left w:val="nil"/>
@@ -1406,16 +1337,23 @@
           </w:tcPr>
           <w:p>
             <w:pPr>
-              <w:snapToGrid w:val="0"/>
-              <w:rPr>
-                <w:rFonts w:ascii="Times New Roman" w:eastAsia="Times New Roman" w:hAnsi="Times New Roman" w:cs="Times New Roman"/>
-                <w:b/>
-                <w:bCs/>
-                <w:color w:val="000000"/>
-                <w:sz w:val="20"/>
-                <w:szCs w:val="20"/>
-              </w:rPr>
-            </w:pPr>
+              <w:jc w:val="center"/>
+              <w:rPr>
+                <w:rFonts w:ascii="Times New Roman" w:eastAsia="Times New Roman" w:hAnsi="Times New Roman" w:cs="Times New Roman"/>
+                <w:color w:val="000000"/>
+                <w:sz w:val="20"/>
+                <w:szCs w:val="20"/>
+              </w:rPr>
+            </w:pPr>
+            <w:r>
+              <w:rPr>
+                <w:rFonts w:ascii="Times New Roman" w:eastAsia="Times New Roman" w:hAnsi="Times New Roman" w:cs="Times New Roman"/>
+                <w:color w:val="000000"/>
+                <w:sz w:val="20"/>
+                <w:szCs w:val="20"/>
+              </w:rPr>
+              <w:t>11 (5.5%)</w:t>
+            </w:r>
           </w:p>
         </w:tc>
       </w:tr>
@@ -1426,7 +1364,7 @@
         </w:trPr>
         <w:tc>
           <w:tcPr>
-            <w:tcW w:w="4678" w:type="dxa"/>
+            <w:tcW w:w="0" w:type="auto"/>
             <w:tcBorders>
               <w:top w:val="nil"/>
               <w:left w:val="nil"/>
@@ -1446,28 +1384,38 @@
           </w:tcPr>
           <w:p>
             <w:pPr>
-              <w:snapToGrid w:val="0"/>
-              <w:rPr>
-                <w:rFonts w:ascii="Times New Roman" w:eastAsia="Times New Roman" w:hAnsi="Times New Roman" w:cs="Times New Roman"/>
-                <w:color w:val="000000"/>
-                <w:sz w:val="20"/>
-                <w:szCs w:val="20"/>
-              </w:rPr>
-            </w:pPr>
-            <w:r>
-              <w:rPr>
-                <w:rFonts w:ascii="Times New Roman" w:eastAsia="Times New Roman" w:hAnsi="Times New Roman" w:cs="Times New Roman"/>
-                <w:color w:val="000000"/>
-                <w:sz w:val="20"/>
-                <w:szCs w:val="20"/>
-              </w:rPr>
-              <w:t>Cerebral Palsy</w:t>
-            </w:r>
-          </w:p>
-        </w:tc>
-        <w:tc>
-          <w:tcPr>
-            <w:tcW w:w="1843" w:type="dxa"/>
+              <w:rPr>
+                <w:rFonts w:ascii="Times New Roman" w:eastAsia="Times New Roman" w:hAnsi="Times New Roman" w:cs="Times New Roman"/>
+                <w:color w:val="000000"/>
+                <w:sz w:val="20"/>
+                <w:szCs w:val="20"/>
+              </w:rPr>
+            </w:pPr>
+            <w:r>
+              <w:rPr>
+                <w:rFonts w:ascii="Times New Roman" w:eastAsia="Times New Roman" w:hAnsi="Times New Roman" w:cs="Times New Roman"/>
+                <w:color w:val="000000"/>
+                <w:sz w:val="20"/>
+                <w:szCs w:val="20"/>
+              </w:rPr>
+              <w:t>Fibromyalgia, Chronic fatigue syndrome</w:t>
+            </w:r>
+            <w:bookmarkStart w:id="0" w:name="_GoBack"/>
+            <w:bookmarkEnd w:id="0"/>
+            <w:r>
+              <w:rPr>
+                <w:rFonts w:ascii="Times New Roman" w:eastAsia="Times New Roman" w:hAnsi="Times New Roman" w:cs="Times New Roman"/>
+                <w:color w:val="000000"/>
+                <w:sz w:val="20"/>
+                <w:szCs w:val="20"/>
+              </w:rPr>
+              <w:t>, CRPS</w:t>
+            </w:r>
+          </w:p>
+        </w:tc>
+        <w:tc>
+          <w:tcPr>
+            <w:tcW w:w="3217" w:type="dxa"/>
             <w:tcBorders>
               <w:top w:val="nil"/>
               <w:left w:val="nil"/>
@@ -1487,7 +1435,6 @@
           </w:tcPr>
           <w:p>
             <w:pPr>
-              <w:snapToGrid w:val="0"/>
               <w:jc w:val="center"/>
               <w:rPr>
                 <w:rFonts w:ascii="Times New Roman" w:eastAsia="Times New Roman" w:hAnsi="Times New Roman" w:cs="Times New Roman"/>
@@ -1503,7 +1450,7 @@
                 <w:sz w:val="20"/>
                 <w:szCs w:val="20"/>
               </w:rPr>
-              <w:t>11 (5.5%)</w:t>
+              <w:t>15 (7.5%)</w:t>
             </w:r>
           </w:p>
         </w:tc>
@@ -1515,7 +1462,7 @@
         </w:trPr>
         <w:tc>
           <w:tcPr>
-            <w:tcW w:w="4678" w:type="dxa"/>
+            <w:tcW w:w="0" w:type="auto"/>
             <w:tcBorders>
               <w:top w:val="nil"/>
               <w:left w:val="nil"/>
@@ -1535,46 +1482,27 @@
           </w:tcPr>
           <w:p>
             <w:pPr>
-              <w:snapToGrid w:val="0"/>
-              <w:rPr>
-                <w:rFonts w:ascii="Times New Roman" w:eastAsia="Times New Roman" w:hAnsi="Times New Roman" w:cs="Times New Roman"/>
-                <w:color w:val="000000"/>
-                <w:sz w:val="20"/>
-                <w:szCs w:val="20"/>
-              </w:rPr>
-            </w:pPr>
-            <w:r>
-              <w:rPr>
-                <w:rFonts w:ascii="Times New Roman" w:eastAsia="Times New Roman" w:hAnsi="Times New Roman" w:cs="Times New Roman"/>
-                <w:color w:val="000000"/>
-                <w:sz w:val="20"/>
-                <w:szCs w:val="20"/>
-              </w:rPr>
-              <w:t>Fibromy</w:t>
-            </w:r>
-            <w:r>
-              <w:rPr>
-                <w:rFonts w:ascii="Times New Roman" w:eastAsia="Times New Roman" w:hAnsi="Times New Roman" w:cs="Times New Roman"/>
-                <w:color w:val="000000"/>
-                <w:sz w:val="20"/>
-                <w:szCs w:val="20"/>
-              </w:rPr>
-              <w:t>algia, Chronic fatigue syndrome</w:t>
-            </w:r>
-            <w:r>
-              <w:rPr>
-                <w:rFonts w:ascii="Times New Roman" w:eastAsia="Times New Roman" w:hAnsi="Times New Roman" w:cs="Times New Roman"/>
-                <w:color w:val="000000"/>
-                <w:sz w:val="20"/>
-                <w:szCs w:val="20"/>
-              </w:rPr>
-              <w:t>, CRPS</w:t>
-            </w:r>
-          </w:p>
-        </w:tc>
-        <w:tc>
-          <w:tcPr>
-            <w:tcW w:w="1843" w:type="dxa"/>
+              <w:rPr>
+                <w:rFonts w:ascii="Times New Roman" w:eastAsia="Times New Roman" w:hAnsi="Times New Roman" w:cs="Times New Roman"/>
+                <w:color w:val="000000"/>
+                <w:sz w:val="20"/>
+                <w:szCs w:val="20"/>
+              </w:rPr>
+            </w:pPr>
+            <w:r>
+              <w:rPr>
+                <w:rFonts w:ascii="Times New Roman" w:eastAsia="Times New Roman" w:hAnsi="Times New Roman" w:cs="Times New Roman"/>
+                <w:color w:val="000000"/>
+                <w:sz w:val="20"/>
+                <w:szCs w:val="20"/>
+              </w:rPr>
+              <w:t>Muscular dystrophy, neuromuscular diseases</w:t>
+            </w:r>
+          </w:p>
+        </w:tc>
+        <w:tc>
+          <w:tcPr>
+            <w:tcW w:w="3217" w:type="dxa"/>
             <w:tcBorders>
               <w:top w:val="nil"/>
               <w:left w:val="nil"/>
@@ -1594,7 +1522,6 @@
           </w:tcPr>
           <w:p>
             <w:pPr>
-              <w:snapToGrid w:val="0"/>
               <w:jc w:val="center"/>
               <w:rPr>
                 <w:rFonts w:ascii="Times New Roman" w:eastAsia="Times New Roman" w:hAnsi="Times New Roman" w:cs="Times New Roman"/>
@@ -1610,7 +1537,7 @@
                 <w:sz w:val="20"/>
                 <w:szCs w:val="20"/>
               </w:rPr>
-              <w:t>15 (7.5%)</w:t>
+              <w:t>22 (11.1%)</w:t>
             </w:r>
           </w:p>
         </w:tc>
@@ -1622,7 +1549,7 @@
         </w:trPr>
         <w:tc>
           <w:tcPr>
-            <w:tcW w:w="4678" w:type="dxa"/>
+            <w:tcW w:w="0" w:type="auto"/>
             <w:tcBorders>
               <w:top w:val="nil"/>
               <w:left w:val="nil"/>
@@ -1642,28 +1569,27 @@
           </w:tcPr>
           <w:p>
             <w:pPr>
-              <w:snapToGrid w:val="0"/>
-              <w:rPr>
-                <w:rFonts w:ascii="Times New Roman" w:eastAsia="Times New Roman" w:hAnsi="Times New Roman" w:cs="Times New Roman"/>
-                <w:color w:val="000000"/>
-                <w:sz w:val="20"/>
-                <w:szCs w:val="20"/>
-              </w:rPr>
-            </w:pPr>
-            <w:r>
-              <w:rPr>
-                <w:rFonts w:ascii="Times New Roman" w:eastAsia="Times New Roman" w:hAnsi="Times New Roman" w:cs="Times New Roman"/>
-                <w:color w:val="000000"/>
-                <w:sz w:val="20"/>
-                <w:szCs w:val="20"/>
-              </w:rPr>
-              <w:t>Muscular dystrophy, neuromuscular diseases</w:t>
-            </w:r>
-          </w:p>
-        </w:tc>
-        <w:tc>
-          <w:tcPr>
-            <w:tcW w:w="1843" w:type="dxa"/>
+              <w:rPr>
+                <w:rFonts w:ascii="Times New Roman" w:eastAsia="Times New Roman" w:hAnsi="Times New Roman" w:cs="Times New Roman"/>
+                <w:color w:val="000000"/>
+                <w:sz w:val="20"/>
+                <w:szCs w:val="20"/>
+              </w:rPr>
+            </w:pPr>
+            <w:r>
+              <w:rPr>
+                <w:rFonts w:ascii="Times New Roman" w:eastAsia="Times New Roman" w:hAnsi="Times New Roman" w:cs="Times New Roman"/>
+                <w:color w:val="000000"/>
+                <w:sz w:val="20"/>
+                <w:szCs w:val="20"/>
+              </w:rPr>
+              <w:t>Multiple Sclerosis</w:t>
+            </w:r>
+          </w:p>
+        </w:tc>
+        <w:tc>
+          <w:tcPr>
+            <w:tcW w:w="3217" w:type="dxa"/>
             <w:tcBorders>
               <w:top w:val="nil"/>
               <w:left w:val="nil"/>
@@ -1683,7 +1609,6 @@
           </w:tcPr>
           <w:p>
             <w:pPr>
-              <w:snapToGrid w:val="0"/>
               <w:jc w:val="center"/>
               <w:rPr>
                 <w:rFonts w:ascii="Times New Roman" w:eastAsia="Times New Roman" w:hAnsi="Times New Roman" w:cs="Times New Roman"/>
@@ -1699,7 +1624,7 @@
                 <w:sz w:val="20"/>
                 <w:szCs w:val="20"/>
               </w:rPr>
-              <w:t>22 (11.1%)</w:t>
+              <w:t>67 (33.7%)</w:t>
             </w:r>
           </w:p>
         </w:tc>
@@ -1711,7 +1636,7 @@
         </w:trPr>
         <w:tc>
           <w:tcPr>
-            <w:tcW w:w="4678" w:type="dxa"/>
+            <w:tcW w:w="0" w:type="auto"/>
             <w:tcBorders>
               <w:top w:val="nil"/>
               <w:left w:val="nil"/>
@@ -1731,28 +1656,27 @@
           </w:tcPr>
           <w:p>
             <w:pPr>
-              <w:snapToGrid w:val="0"/>
-              <w:rPr>
-                <w:rFonts w:ascii="Times New Roman" w:eastAsia="Times New Roman" w:hAnsi="Times New Roman" w:cs="Times New Roman"/>
-                <w:color w:val="000000"/>
-                <w:sz w:val="20"/>
-                <w:szCs w:val="20"/>
-              </w:rPr>
-            </w:pPr>
-            <w:r>
-              <w:rPr>
-                <w:rFonts w:ascii="Times New Roman" w:eastAsia="Times New Roman" w:hAnsi="Times New Roman" w:cs="Times New Roman"/>
-                <w:color w:val="000000"/>
-                <w:sz w:val="20"/>
-                <w:szCs w:val="20"/>
-              </w:rPr>
-              <w:t>Multiple Sclerosis</w:t>
-            </w:r>
-          </w:p>
-        </w:tc>
-        <w:tc>
-          <w:tcPr>
-            <w:tcW w:w="1843" w:type="dxa"/>
+              <w:rPr>
+                <w:rFonts w:ascii="Times New Roman" w:eastAsia="Times New Roman" w:hAnsi="Times New Roman" w:cs="Times New Roman"/>
+                <w:color w:val="000000"/>
+                <w:sz w:val="20"/>
+                <w:szCs w:val="20"/>
+              </w:rPr>
+            </w:pPr>
+            <w:r>
+              <w:rPr>
+                <w:rFonts w:ascii="Times New Roman" w:eastAsia="Times New Roman" w:hAnsi="Times New Roman" w:cs="Times New Roman"/>
+                <w:color w:val="000000"/>
+                <w:sz w:val="20"/>
+                <w:szCs w:val="20"/>
+              </w:rPr>
+              <w:t>Parkinson's disease</w:t>
+            </w:r>
+          </w:p>
+        </w:tc>
+        <w:tc>
+          <w:tcPr>
+            <w:tcW w:w="3217" w:type="dxa"/>
             <w:tcBorders>
               <w:top w:val="nil"/>
               <w:left w:val="nil"/>
@@ -1772,7 +1696,6 @@
           </w:tcPr>
           <w:p>
             <w:pPr>
-              <w:snapToGrid w:val="0"/>
               <w:jc w:val="center"/>
               <w:rPr>
                 <w:rFonts w:ascii="Times New Roman" w:eastAsia="Times New Roman" w:hAnsi="Times New Roman" w:cs="Times New Roman"/>
@@ -1788,7 +1711,7 @@
                 <w:sz w:val="20"/>
                 <w:szCs w:val="20"/>
               </w:rPr>
-              <w:t>67 (33.7%)</w:t>
+              <w:t>36 (18.1%)</w:t>
             </w:r>
           </w:p>
         </w:tc>
@@ -1800,7 +1723,7 @@
         </w:trPr>
         <w:tc>
           <w:tcPr>
-            <w:tcW w:w="4678" w:type="dxa"/>
+            <w:tcW w:w="0" w:type="auto"/>
             <w:tcBorders>
               <w:top w:val="nil"/>
               <w:left w:val="nil"/>
@@ -1820,28 +1743,27 @@
           </w:tcPr>
           <w:p>
             <w:pPr>
-              <w:snapToGrid w:val="0"/>
-              <w:rPr>
-                <w:rFonts w:ascii="Times New Roman" w:eastAsia="Times New Roman" w:hAnsi="Times New Roman" w:cs="Times New Roman"/>
-                <w:color w:val="000000"/>
-                <w:sz w:val="20"/>
-                <w:szCs w:val="20"/>
-              </w:rPr>
-            </w:pPr>
-            <w:r>
-              <w:rPr>
-                <w:rFonts w:ascii="Times New Roman" w:eastAsia="Times New Roman" w:hAnsi="Times New Roman" w:cs="Times New Roman"/>
-                <w:color w:val="000000"/>
-                <w:sz w:val="20"/>
-                <w:szCs w:val="20"/>
-              </w:rPr>
-              <w:t>Parkinson's disease</w:t>
-            </w:r>
-          </w:p>
-        </w:tc>
-        <w:tc>
-          <w:tcPr>
-            <w:tcW w:w="1843" w:type="dxa"/>
+              <w:rPr>
+                <w:rFonts w:ascii="Times New Roman" w:eastAsia="Times New Roman" w:hAnsi="Times New Roman" w:cs="Times New Roman"/>
+                <w:color w:val="000000"/>
+                <w:sz w:val="20"/>
+                <w:szCs w:val="20"/>
+              </w:rPr>
+            </w:pPr>
+            <w:r>
+              <w:rPr>
+                <w:rFonts w:ascii="Times New Roman" w:eastAsia="Times New Roman" w:hAnsi="Times New Roman" w:cs="Times New Roman"/>
+                <w:color w:val="000000"/>
+                <w:sz w:val="20"/>
+                <w:szCs w:val="20"/>
+              </w:rPr>
+              <w:t>Spinal Cord Injury</w:t>
+            </w:r>
+          </w:p>
+        </w:tc>
+        <w:tc>
+          <w:tcPr>
+            <w:tcW w:w="3217" w:type="dxa"/>
             <w:tcBorders>
               <w:top w:val="nil"/>
               <w:left w:val="nil"/>
@@ -1861,7 +1783,6 @@
           </w:tcPr>
           <w:p>
             <w:pPr>
-              <w:snapToGrid w:val="0"/>
               <w:jc w:val="center"/>
               <w:rPr>
                 <w:rFonts w:ascii="Times New Roman" w:eastAsia="Times New Roman" w:hAnsi="Times New Roman" w:cs="Times New Roman"/>
@@ -1877,7 +1798,7 @@
                 <w:sz w:val="20"/>
                 <w:szCs w:val="20"/>
               </w:rPr>
-              <w:t>36 (18.1%)</w:t>
+              <w:t>32 (16.1%)</w:t>
             </w:r>
           </w:p>
         </w:tc>
@@ -1889,7 +1810,7 @@
         </w:trPr>
         <w:tc>
           <w:tcPr>
-            <w:tcW w:w="4678" w:type="dxa"/>
+            <w:tcW w:w="0" w:type="auto"/>
             <w:tcBorders>
               <w:top w:val="nil"/>
               <w:left w:val="nil"/>
@@ -1909,28 +1830,27 @@
           </w:tcPr>
           <w:p>
             <w:pPr>
-              <w:snapToGrid w:val="0"/>
-              <w:rPr>
-                <w:rFonts w:ascii="Times New Roman" w:eastAsia="Times New Roman" w:hAnsi="Times New Roman" w:cs="Times New Roman"/>
-                <w:color w:val="000000"/>
-                <w:sz w:val="20"/>
-                <w:szCs w:val="20"/>
-              </w:rPr>
-            </w:pPr>
-            <w:r>
-              <w:rPr>
-                <w:rFonts w:ascii="Times New Roman" w:eastAsia="Times New Roman" w:hAnsi="Times New Roman" w:cs="Times New Roman"/>
-                <w:color w:val="000000"/>
-                <w:sz w:val="20"/>
-                <w:szCs w:val="20"/>
-              </w:rPr>
-              <w:t>Spinal Cord Injury</w:t>
-            </w:r>
-          </w:p>
-        </w:tc>
-        <w:tc>
-          <w:tcPr>
-            <w:tcW w:w="1843" w:type="dxa"/>
+              <w:rPr>
+                <w:rFonts w:ascii="Times New Roman" w:eastAsia="Times New Roman" w:hAnsi="Times New Roman" w:cs="Times New Roman"/>
+                <w:color w:val="000000"/>
+                <w:sz w:val="20"/>
+                <w:szCs w:val="20"/>
+              </w:rPr>
+            </w:pPr>
+            <w:r>
+              <w:rPr>
+                <w:rFonts w:ascii="Times New Roman" w:eastAsia="Times New Roman" w:hAnsi="Times New Roman" w:cs="Times New Roman"/>
+                <w:color w:val="000000"/>
+                <w:sz w:val="20"/>
+                <w:szCs w:val="20"/>
+              </w:rPr>
+              <w:t>Stroke, ataxia's, other (spina bifida, dystonia)</w:t>
+            </w:r>
+          </w:p>
+        </w:tc>
+        <w:tc>
+          <w:tcPr>
+            <w:tcW w:w="3217" w:type="dxa"/>
             <w:tcBorders>
               <w:top w:val="nil"/>
               <w:left w:val="nil"/>
@@ -1950,7 +1870,6 @@
           </w:tcPr>
           <w:p>
             <w:pPr>
-              <w:snapToGrid w:val="0"/>
               <w:jc w:val="center"/>
               <w:rPr>
                 <w:rFonts w:ascii="Times New Roman" w:eastAsia="Times New Roman" w:hAnsi="Times New Roman" w:cs="Times New Roman"/>
@@ -1966,7 +1885,7 @@
                 <w:sz w:val="20"/>
                 <w:szCs w:val="20"/>
               </w:rPr>
-              <w:t>32 (16.1%)</w:t>
+              <w:t>16 (8.0%)</w:t>
             </w:r>
           </w:p>
         </w:tc>
@@ -1978,48 +1897,51 @@
         </w:trPr>
         <w:tc>
           <w:tcPr>
-            <w:tcW w:w="4678" w:type="dxa"/>
-            <w:tcBorders>
-              <w:top w:val="nil"/>
-              <w:left w:val="nil"/>
-              <w:bottom w:val="nil"/>
-              <w:right w:val="nil"/>
-            </w:tcBorders>
-            <w:shd w:val="clear" w:color="auto" w:fill="FFFFFF"/>
-            <w:noWrap/>
-            <w:tcMar>
-              <w:top w:w="60" w:type="dxa"/>
-              <w:left w:w="300" w:type="dxa"/>
-              <w:bottom w:w="60" w:type="dxa"/>
-              <w:right w:w="180" w:type="dxa"/>
-            </w:tcMar>
-            <w:vAlign w:val="center"/>
-            <w:hideMark/>
-          </w:tcPr>
-          <w:p>
-            <w:pPr>
-              <w:snapToGrid w:val="0"/>
-              <w:rPr>
-                <w:rFonts w:ascii="Times New Roman" w:eastAsia="Times New Roman" w:hAnsi="Times New Roman" w:cs="Times New Roman"/>
-                <w:color w:val="000000"/>
-                <w:sz w:val="20"/>
-                <w:szCs w:val="20"/>
-              </w:rPr>
-            </w:pPr>
-            <w:r>
-              <w:rPr>
-                <w:rFonts w:ascii="Times New Roman" w:eastAsia="Times New Roman" w:hAnsi="Times New Roman" w:cs="Times New Roman"/>
-                <w:color w:val="000000"/>
-                <w:sz w:val="20"/>
-                <w:szCs w:val="20"/>
-              </w:rPr>
-              <w:t>Stroke, ataxia's, other (spina bifida, dystonia)</w:t>
-            </w:r>
-          </w:p>
-        </w:tc>
-        <w:tc>
-          <w:tcPr>
-            <w:tcW w:w="1843" w:type="dxa"/>
+            <w:tcW w:w="0" w:type="auto"/>
+            <w:tcBorders>
+              <w:top w:val="nil"/>
+              <w:left w:val="nil"/>
+              <w:bottom w:val="nil"/>
+              <w:right w:val="nil"/>
+            </w:tcBorders>
+            <w:shd w:val="clear" w:color="auto" w:fill="FFFFFF"/>
+            <w:noWrap/>
+            <w:tcMar>
+              <w:top w:w="60" w:type="dxa"/>
+              <w:left w:w="60" w:type="dxa"/>
+              <w:bottom w:w="60" w:type="dxa"/>
+              <w:right w:w="180" w:type="dxa"/>
+            </w:tcMar>
+            <w:vAlign w:val="center"/>
+            <w:hideMark/>
+          </w:tcPr>
+          <w:p>
+            <w:pPr>
+              <w:rPr>
+                <w:rFonts w:ascii="Times New Roman" w:eastAsia="Times New Roman" w:hAnsi="Times New Roman" w:cs="Times New Roman"/>
+                <w:b/>
+                <w:bCs/>
+                <w:color w:val="000000"/>
+                <w:sz w:val="20"/>
+                <w:szCs w:val="20"/>
+              </w:rPr>
+            </w:pPr>
+            <w:r>
+              <w:rPr>
+                <w:rFonts w:ascii="Times New Roman" w:eastAsia="Times New Roman" w:hAnsi="Times New Roman" w:cs="Times New Roman"/>
+                <w:b/>
+                <w:bCs/>
+                <w:color w:val="000000"/>
+                <w:sz w:val="20"/>
+                <w:szCs w:val="20"/>
+              </w:rPr>
+              <w:t>Mobility Aid, n (%)</w:t>
+            </w:r>
+          </w:p>
+        </w:tc>
+        <w:tc>
+          <w:tcPr>
+            <w:tcW w:w="3217" w:type="dxa"/>
             <w:tcBorders>
               <w:top w:val="nil"/>
               <w:left w:val="nil"/>
@@ -2039,24 +1961,15 @@
           </w:tcPr>
           <w:p>
             <w:pPr>
-              <w:snapToGrid w:val="0"/>
-              <w:jc w:val="center"/>
-              <w:rPr>
-                <w:rFonts w:ascii="Times New Roman" w:eastAsia="Times New Roman" w:hAnsi="Times New Roman" w:cs="Times New Roman"/>
-                <w:color w:val="000000"/>
-                <w:sz w:val="20"/>
-                <w:szCs w:val="20"/>
-              </w:rPr>
-            </w:pPr>
-            <w:r>
-              <w:rPr>
-                <w:rFonts w:ascii="Times New Roman" w:eastAsia="Times New Roman" w:hAnsi="Times New Roman" w:cs="Times New Roman"/>
-                <w:color w:val="000000"/>
-                <w:sz w:val="20"/>
-                <w:szCs w:val="20"/>
-              </w:rPr>
-              <w:t>16 (8.0%)</w:t>
-            </w:r>
+              <w:rPr>
+                <w:rFonts w:ascii="Times New Roman" w:eastAsia="Times New Roman" w:hAnsi="Times New Roman" w:cs="Times New Roman"/>
+                <w:b/>
+                <w:bCs/>
+                <w:color w:val="000000"/>
+                <w:sz w:val="20"/>
+                <w:szCs w:val="20"/>
+              </w:rPr>
+            </w:pPr>
           </w:p>
         </w:tc>
       </w:tr>
@@ -2067,52 +1980,47 @@
         </w:trPr>
         <w:tc>
           <w:tcPr>
-            <w:tcW w:w="4678" w:type="dxa"/>
-            <w:tcBorders>
-              <w:top w:val="nil"/>
-              <w:left w:val="nil"/>
-              <w:bottom w:val="nil"/>
-              <w:right w:val="nil"/>
-            </w:tcBorders>
-            <w:shd w:val="clear" w:color="auto" w:fill="FFFFFF"/>
-            <w:noWrap/>
-            <w:tcMar>
-              <w:top w:w="60" w:type="dxa"/>
-              <w:left w:w="60" w:type="dxa"/>
-              <w:bottom w:w="60" w:type="dxa"/>
-              <w:right w:w="180" w:type="dxa"/>
-            </w:tcMar>
-            <w:vAlign w:val="center"/>
-            <w:hideMark/>
-          </w:tcPr>
-          <w:p>
-            <w:pPr>
-              <w:snapToGrid w:val="0"/>
-              <w:rPr>
-                <w:rFonts w:ascii="Times New Roman" w:eastAsia="Times New Roman" w:hAnsi="Times New Roman" w:cs="Times New Roman"/>
-                <w:b/>
-                <w:bCs/>
-                <w:color w:val="000000"/>
-                <w:sz w:val="20"/>
-                <w:szCs w:val="20"/>
-              </w:rPr>
-            </w:pPr>
-            <w:r>
-              <w:rPr>
-                <w:rFonts w:ascii="Times New Roman" w:eastAsia="Times New Roman" w:hAnsi="Times New Roman" w:cs="Times New Roman"/>
-                <w:b/>
-                <w:bCs/>
-                <w:color w:val="000000"/>
-                <w:sz w:val="20"/>
-                <w:szCs w:val="20"/>
-              </w:rPr>
-              <w:t>Situation, n (%)</w:t>
-            </w:r>
-          </w:p>
-        </w:tc>
-        <w:tc>
-          <w:tcPr>
-            <w:tcW w:w="1843" w:type="dxa"/>
+            <w:tcW w:w="0" w:type="auto"/>
+            <w:tcBorders>
+              <w:top w:val="nil"/>
+              <w:left w:val="nil"/>
+              <w:bottom w:val="nil"/>
+              <w:right w:val="nil"/>
+            </w:tcBorders>
+            <w:shd w:val="clear" w:color="auto" w:fill="FFFFFF"/>
+            <w:noWrap/>
+            <w:tcMar>
+              <w:top w:w="60" w:type="dxa"/>
+              <w:left w:w="300" w:type="dxa"/>
+              <w:bottom w:w="60" w:type="dxa"/>
+              <w:right w:w="180" w:type="dxa"/>
+            </w:tcMar>
+            <w:vAlign w:val="center"/>
+            <w:hideMark/>
+          </w:tcPr>
+          <w:p>
+            <w:pPr>
+              <w:rPr>
+                <w:rFonts w:ascii="Times New Roman" w:eastAsia="Times New Roman" w:hAnsi="Times New Roman" w:cs="Times New Roman"/>
+                <w:color w:val="000000"/>
+                <w:sz w:val="20"/>
+                <w:szCs w:val="20"/>
+              </w:rPr>
+            </w:pPr>
+            <w:r>
+              <w:rPr>
+                <w:rFonts w:ascii="Times New Roman" w:eastAsia="Times New Roman" w:hAnsi="Times New Roman" w:cs="Times New Roman"/>
+                <w:color w:val="000000"/>
+                <w:sz w:val="20"/>
+                <w:szCs w:val="20"/>
+              </w:rPr>
+              <w:t>Manual wheelchair</w:t>
+            </w:r>
+          </w:p>
+        </w:tc>
+        <w:tc>
+          <w:tcPr>
+            <w:tcW w:w="3217" w:type="dxa"/>
             <w:tcBorders>
               <w:top w:val="nil"/>
               <w:left w:val="nil"/>
@@ -2132,16 +2040,23 @@
           </w:tcPr>
           <w:p>
             <w:pPr>
-              <w:snapToGrid w:val="0"/>
-              <w:rPr>
-                <w:rFonts w:ascii="Times New Roman" w:eastAsia="Times New Roman" w:hAnsi="Times New Roman" w:cs="Times New Roman"/>
-                <w:b/>
-                <w:bCs/>
-                <w:color w:val="000000"/>
-                <w:sz w:val="20"/>
-                <w:szCs w:val="20"/>
-              </w:rPr>
-            </w:pPr>
+              <w:jc w:val="center"/>
+              <w:rPr>
+                <w:rFonts w:ascii="Times New Roman" w:eastAsia="Times New Roman" w:hAnsi="Times New Roman" w:cs="Times New Roman"/>
+                <w:color w:val="000000"/>
+                <w:sz w:val="20"/>
+                <w:szCs w:val="20"/>
+              </w:rPr>
+            </w:pPr>
+            <w:r>
+              <w:rPr>
+                <w:rFonts w:ascii="Times New Roman" w:eastAsia="Times New Roman" w:hAnsi="Times New Roman" w:cs="Times New Roman"/>
+                <w:color w:val="000000"/>
+                <w:sz w:val="20"/>
+                <w:szCs w:val="20"/>
+              </w:rPr>
+              <w:t>35 (17.6%)</w:t>
+            </w:r>
           </w:p>
         </w:tc>
       </w:tr>
@@ -2152,7 +2067,7 @@
         </w:trPr>
         <w:tc>
           <w:tcPr>
-            <w:tcW w:w="4678" w:type="dxa"/>
+            <w:tcW w:w="0" w:type="auto"/>
             <w:tcBorders>
               <w:top w:val="nil"/>
               <w:left w:val="nil"/>
@@ -2172,28 +2087,27 @@
           </w:tcPr>
           <w:p>
             <w:pPr>
-              <w:snapToGrid w:val="0"/>
-              <w:rPr>
-                <w:rFonts w:ascii="Times New Roman" w:eastAsia="Times New Roman" w:hAnsi="Times New Roman" w:cs="Times New Roman"/>
-                <w:color w:val="000000"/>
-                <w:sz w:val="20"/>
-                <w:szCs w:val="20"/>
-              </w:rPr>
-            </w:pPr>
-            <w:r>
-              <w:rPr>
-                <w:rFonts w:ascii="Times New Roman" w:eastAsia="Times New Roman" w:hAnsi="Times New Roman" w:cs="Times New Roman"/>
-                <w:color w:val="000000"/>
-                <w:sz w:val="20"/>
-                <w:szCs w:val="20"/>
-              </w:rPr>
-              <w:t>Self-imposed isolation/shielded (considered at-risk)</w:t>
-            </w:r>
-          </w:p>
-        </w:tc>
-        <w:tc>
-          <w:tcPr>
-            <w:tcW w:w="1843" w:type="dxa"/>
+              <w:rPr>
+                <w:rFonts w:ascii="Times New Roman" w:eastAsia="Times New Roman" w:hAnsi="Times New Roman" w:cs="Times New Roman"/>
+                <w:color w:val="000000"/>
+                <w:sz w:val="20"/>
+                <w:szCs w:val="20"/>
+              </w:rPr>
+            </w:pPr>
+            <w:r>
+              <w:rPr>
+                <w:rFonts w:ascii="Times New Roman" w:eastAsia="Times New Roman" w:hAnsi="Times New Roman" w:cs="Times New Roman"/>
+                <w:color w:val="000000"/>
+                <w:sz w:val="20"/>
+                <w:szCs w:val="20"/>
+              </w:rPr>
+              <w:t>Power wheelchair</w:t>
+            </w:r>
+          </w:p>
+        </w:tc>
+        <w:tc>
+          <w:tcPr>
+            <w:tcW w:w="3217" w:type="dxa"/>
             <w:tcBorders>
               <w:top w:val="nil"/>
               <w:left w:val="nil"/>
@@ -2213,7 +2127,6 @@
           </w:tcPr>
           <w:p>
             <w:pPr>
-              <w:snapToGrid w:val="0"/>
               <w:jc w:val="center"/>
               <w:rPr>
                 <w:rFonts w:ascii="Times New Roman" w:eastAsia="Times New Roman" w:hAnsi="Times New Roman" w:cs="Times New Roman"/>
@@ -2229,7 +2142,7 @@
                 <w:sz w:val="20"/>
                 <w:szCs w:val="20"/>
               </w:rPr>
-              <w:t>99 (49.7%)</w:t>
+              <w:t>20 (10.1%)</w:t>
             </w:r>
           </w:p>
         </w:tc>
@@ -2241,7 +2154,7 @@
         </w:trPr>
         <w:tc>
           <w:tcPr>
-            <w:tcW w:w="4678" w:type="dxa"/>
+            <w:tcW w:w="0" w:type="auto"/>
             <w:tcBorders>
               <w:top w:val="nil"/>
               <w:left w:val="nil"/>
@@ -2261,28 +2174,27 @@
           </w:tcPr>
           <w:p>
             <w:pPr>
-              <w:snapToGrid w:val="0"/>
-              <w:rPr>
-                <w:rFonts w:ascii="Times New Roman" w:eastAsia="Times New Roman" w:hAnsi="Times New Roman" w:cs="Times New Roman"/>
-                <w:color w:val="000000"/>
-                <w:sz w:val="20"/>
-                <w:szCs w:val="20"/>
-              </w:rPr>
-            </w:pPr>
-            <w:r>
-              <w:rPr>
-                <w:rFonts w:ascii="Times New Roman" w:eastAsia="Times New Roman" w:hAnsi="Times New Roman" w:cs="Times New Roman"/>
-                <w:color w:val="000000"/>
-                <w:sz w:val="20"/>
-                <w:szCs w:val="20"/>
-              </w:rPr>
-              <w:t>Isolation due to government legislation</w:t>
-            </w:r>
-          </w:p>
-        </w:tc>
-        <w:tc>
-          <w:tcPr>
-            <w:tcW w:w="1843" w:type="dxa"/>
+              <w:rPr>
+                <w:rFonts w:ascii="Times New Roman" w:eastAsia="Times New Roman" w:hAnsi="Times New Roman" w:cs="Times New Roman"/>
+                <w:color w:val="000000"/>
+                <w:sz w:val="20"/>
+                <w:szCs w:val="20"/>
+              </w:rPr>
+            </w:pPr>
+            <w:r>
+              <w:rPr>
+                <w:rFonts w:ascii="Times New Roman" w:eastAsia="Times New Roman" w:hAnsi="Times New Roman" w:cs="Times New Roman"/>
+                <w:color w:val="000000"/>
+                <w:sz w:val="20"/>
+                <w:szCs w:val="20"/>
+              </w:rPr>
+              <w:t>Mobility scooter</w:t>
+            </w:r>
+          </w:p>
+        </w:tc>
+        <w:tc>
+          <w:tcPr>
+            <w:tcW w:w="3217" w:type="dxa"/>
             <w:tcBorders>
               <w:top w:val="nil"/>
               <w:left w:val="nil"/>
@@ -2302,7 +2214,6 @@
           </w:tcPr>
           <w:p>
             <w:pPr>
-              <w:snapToGrid w:val="0"/>
               <w:jc w:val="center"/>
               <w:rPr>
                 <w:rFonts w:ascii="Times New Roman" w:eastAsia="Times New Roman" w:hAnsi="Times New Roman" w:cs="Times New Roman"/>
@@ -2318,7 +2229,7 @@
                 <w:sz w:val="20"/>
                 <w:szCs w:val="20"/>
               </w:rPr>
-              <w:t>25 (12.6%)</w:t>
+              <w:t>6 (3.0%)</w:t>
             </w:r>
           </w:p>
         </w:tc>
@@ -2330,7 +2241,7 @@
         </w:trPr>
         <w:tc>
           <w:tcPr>
-            <w:tcW w:w="4678" w:type="dxa"/>
+            <w:tcW w:w="0" w:type="auto"/>
             <w:tcBorders>
               <w:top w:val="nil"/>
               <w:left w:val="nil"/>
@@ -2350,28 +2261,27 @@
           </w:tcPr>
           <w:p>
             <w:pPr>
-              <w:snapToGrid w:val="0"/>
-              <w:rPr>
-                <w:rFonts w:ascii="Times New Roman" w:eastAsia="Times New Roman" w:hAnsi="Times New Roman" w:cs="Times New Roman"/>
-                <w:color w:val="000000"/>
-                <w:sz w:val="20"/>
-                <w:szCs w:val="20"/>
-              </w:rPr>
-            </w:pPr>
-            <w:r>
-              <w:rPr>
-                <w:rFonts w:ascii="Times New Roman" w:eastAsia="Times New Roman" w:hAnsi="Times New Roman" w:cs="Times New Roman"/>
-                <w:color w:val="000000"/>
-                <w:sz w:val="20"/>
-                <w:szCs w:val="20"/>
-              </w:rPr>
-              <w:t>Practising social distancing</w:t>
-            </w:r>
-          </w:p>
-        </w:tc>
-        <w:tc>
-          <w:tcPr>
-            <w:tcW w:w="1843" w:type="dxa"/>
+              <w:rPr>
+                <w:rFonts w:ascii="Times New Roman" w:eastAsia="Times New Roman" w:hAnsi="Times New Roman" w:cs="Times New Roman"/>
+                <w:color w:val="000000"/>
+                <w:sz w:val="20"/>
+                <w:szCs w:val="20"/>
+              </w:rPr>
+            </w:pPr>
+            <w:r>
+              <w:rPr>
+                <w:rFonts w:ascii="Times New Roman" w:eastAsia="Times New Roman" w:hAnsi="Times New Roman" w:cs="Times New Roman"/>
+                <w:color w:val="000000"/>
+                <w:sz w:val="20"/>
+                <w:szCs w:val="20"/>
+              </w:rPr>
+              <w:t>Zimmer frame</w:t>
+            </w:r>
+          </w:p>
+        </w:tc>
+        <w:tc>
+          <w:tcPr>
+            <w:tcW w:w="3217" w:type="dxa"/>
             <w:tcBorders>
               <w:top w:val="nil"/>
               <w:left w:val="nil"/>
@@ -2391,7 +2301,6 @@
           </w:tcPr>
           <w:p>
             <w:pPr>
-              <w:snapToGrid w:val="0"/>
               <w:jc w:val="center"/>
               <w:rPr>
                 <w:rFonts w:ascii="Times New Roman" w:eastAsia="Times New Roman" w:hAnsi="Times New Roman" w:cs="Times New Roman"/>
@@ -2407,7 +2316,7 @@
                 <w:sz w:val="20"/>
                 <w:szCs w:val="20"/>
               </w:rPr>
-              <w:t>66 (33.2%)</w:t>
+              <w:t>12 (6.0%)</w:t>
             </w:r>
           </w:p>
         </w:tc>
@@ -2419,7 +2328,7 @@
         </w:trPr>
         <w:tc>
           <w:tcPr>
-            <w:tcW w:w="4678" w:type="dxa"/>
+            <w:tcW w:w="0" w:type="auto"/>
             <w:tcBorders>
               <w:top w:val="nil"/>
               <w:left w:val="nil"/>
@@ -2439,28 +2348,27 @@
           </w:tcPr>
           <w:p>
             <w:pPr>
-              <w:snapToGrid w:val="0"/>
-              <w:rPr>
-                <w:rFonts w:ascii="Times New Roman" w:eastAsia="Times New Roman" w:hAnsi="Times New Roman" w:cs="Times New Roman"/>
-                <w:color w:val="000000"/>
-                <w:sz w:val="20"/>
-                <w:szCs w:val="20"/>
-              </w:rPr>
-            </w:pPr>
-            <w:r>
-              <w:rPr>
-                <w:rFonts w:ascii="Times New Roman" w:eastAsia="Times New Roman" w:hAnsi="Times New Roman" w:cs="Times New Roman"/>
-                <w:color w:val="000000"/>
-                <w:sz w:val="20"/>
-                <w:szCs w:val="20"/>
-              </w:rPr>
-              <w:t>None of the above</w:t>
-            </w:r>
-          </w:p>
-        </w:tc>
-        <w:tc>
-          <w:tcPr>
-            <w:tcW w:w="1843" w:type="dxa"/>
+              <w:rPr>
+                <w:rFonts w:ascii="Times New Roman" w:eastAsia="Times New Roman" w:hAnsi="Times New Roman" w:cs="Times New Roman"/>
+                <w:color w:val="000000"/>
+                <w:sz w:val="20"/>
+                <w:szCs w:val="20"/>
+              </w:rPr>
+            </w:pPr>
+            <w:r>
+              <w:rPr>
+                <w:rFonts w:ascii="Times New Roman" w:eastAsia="Times New Roman" w:hAnsi="Times New Roman" w:cs="Times New Roman"/>
+                <w:color w:val="000000"/>
+                <w:sz w:val="20"/>
+                <w:szCs w:val="20"/>
+              </w:rPr>
+              <w:t>Walking sticks</w:t>
+            </w:r>
+          </w:p>
+        </w:tc>
+        <w:tc>
+          <w:tcPr>
+            <w:tcW w:w="3217" w:type="dxa"/>
             <w:tcBorders>
               <w:top w:val="nil"/>
               <w:left w:val="nil"/>
@@ -2480,7 +2388,6 @@
           </w:tcPr>
           <w:p>
             <w:pPr>
-              <w:snapToGrid w:val="0"/>
               <w:jc w:val="center"/>
               <w:rPr>
                 <w:rFonts w:ascii="Times New Roman" w:eastAsia="Times New Roman" w:hAnsi="Times New Roman" w:cs="Times New Roman"/>
@@ -2496,7 +2403,7 @@
                 <w:sz w:val="20"/>
                 <w:szCs w:val="20"/>
               </w:rPr>
-              <w:t>5 (2.5%)</w:t>
+              <w:t>43 (21.6%)</w:t>
             </w:r>
           </w:p>
         </w:tc>
@@ -2508,7 +2415,7 @@
         </w:trPr>
         <w:tc>
           <w:tcPr>
-            <w:tcW w:w="4678" w:type="dxa"/>
+            <w:tcW w:w="0" w:type="auto"/>
             <w:tcBorders>
               <w:top w:val="nil"/>
               <w:left w:val="nil"/>
@@ -2528,28 +2435,27 @@
           </w:tcPr>
           <w:p>
             <w:pPr>
-              <w:snapToGrid w:val="0"/>
-              <w:rPr>
-                <w:rFonts w:ascii="Times New Roman" w:eastAsia="Times New Roman" w:hAnsi="Times New Roman" w:cs="Times New Roman"/>
-                <w:color w:val="000000"/>
-                <w:sz w:val="20"/>
-                <w:szCs w:val="20"/>
-              </w:rPr>
-            </w:pPr>
-            <w:r>
-              <w:rPr>
-                <w:rFonts w:ascii="Times New Roman" w:eastAsia="Times New Roman" w:hAnsi="Times New Roman" w:cs="Times New Roman"/>
-                <w:color w:val="000000"/>
-                <w:sz w:val="20"/>
-                <w:szCs w:val="20"/>
-              </w:rPr>
-              <w:t>Other</w:t>
-            </w:r>
-          </w:p>
-        </w:tc>
-        <w:tc>
-          <w:tcPr>
-            <w:tcW w:w="1843" w:type="dxa"/>
+              <w:rPr>
+                <w:rFonts w:ascii="Times New Roman" w:eastAsia="Times New Roman" w:hAnsi="Times New Roman" w:cs="Times New Roman"/>
+                <w:color w:val="000000"/>
+                <w:sz w:val="20"/>
+                <w:szCs w:val="20"/>
+              </w:rPr>
+            </w:pPr>
+            <w:r>
+              <w:rPr>
+                <w:rFonts w:ascii="Times New Roman" w:eastAsia="Times New Roman" w:hAnsi="Times New Roman" w:cs="Times New Roman"/>
+                <w:color w:val="000000"/>
+                <w:sz w:val="20"/>
+                <w:szCs w:val="20"/>
+              </w:rPr>
+              <w:t>Crutches</w:t>
+            </w:r>
+          </w:p>
+        </w:tc>
+        <w:tc>
+          <w:tcPr>
+            <w:tcW w:w="3217" w:type="dxa"/>
             <w:tcBorders>
               <w:top w:val="nil"/>
               <w:left w:val="nil"/>
@@ -2569,7 +2475,6 @@
           </w:tcPr>
           <w:p>
             <w:pPr>
-              <w:snapToGrid w:val="0"/>
               <w:jc w:val="center"/>
               <w:rPr>
                 <w:rFonts w:ascii="Times New Roman" w:eastAsia="Times New Roman" w:hAnsi="Times New Roman" w:cs="Times New Roman"/>
@@ -2585,7 +2490,7 @@
                 <w:sz w:val="20"/>
                 <w:szCs w:val="20"/>
               </w:rPr>
-              <w:t>4 (2.0%)</w:t>
+              <w:t>10 (5.0%)</w:t>
             </w:r>
           </w:p>
         </w:tc>
@@ -2597,52 +2502,47 @@
         </w:trPr>
         <w:tc>
           <w:tcPr>
-            <w:tcW w:w="4678" w:type="dxa"/>
-            <w:tcBorders>
-              <w:top w:val="nil"/>
-              <w:left w:val="nil"/>
-              <w:bottom w:val="nil"/>
-              <w:right w:val="nil"/>
-            </w:tcBorders>
-            <w:shd w:val="clear" w:color="auto" w:fill="FFFFFF"/>
-            <w:noWrap/>
-            <w:tcMar>
-              <w:top w:w="60" w:type="dxa"/>
-              <w:left w:w="60" w:type="dxa"/>
-              <w:bottom w:w="60" w:type="dxa"/>
-              <w:right w:w="180" w:type="dxa"/>
-            </w:tcMar>
-            <w:vAlign w:val="center"/>
-            <w:hideMark/>
-          </w:tcPr>
-          <w:p>
-            <w:pPr>
-              <w:snapToGrid w:val="0"/>
-              <w:rPr>
-                <w:rFonts w:ascii="Times New Roman" w:eastAsia="Times New Roman" w:hAnsi="Times New Roman" w:cs="Times New Roman"/>
-                <w:b/>
-                <w:bCs/>
-                <w:color w:val="000000"/>
-                <w:sz w:val="20"/>
-                <w:szCs w:val="20"/>
-              </w:rPr>
-            </w:pPr>
-            <w:r>
-              <w:rPr>
-                <w:rFonts w:ascii="Times New Roman" w:eastAsia="Times New Roman" w:hAnsi="Times New Roman" w:cs="Times New Roman"/>
-                <w:b/>
-                <w:bCs/>
-                <w:color w:val="000000"/>
-                <w:sz w:val="20"/>
-                <w:szCs w:val="20"/>
-              </w:rPr>
-              <w:t>Mobility Aid, n (%)</w:t>
-            </w:r>
-          </w:p>
-        </w:tc>
-        <w:tc>
-          <w:tcPr>
-            <w:tcW w:w="1843" w:type="dxa"/>
+            <w:tcW w:w="0" w:type="auto"/>
+            <w:tcBorders>
+              <w:top w:val="nil"/>
+              <w:left w:val="nil"/>
+              <w:bottom w:val="nil"/>
+              <w:right w:val="nil"/>
+            </w:tcBorders>
+            <w:shd w:val="clear" w:color="auto" w:fill="FFFFFF"/>
+            <w:noWrap/>
+            <w:tcMar>
+              <w:top w:w="60" w:type="dxa"/>
+              <w:left w:w="300" w:type="dxa"/>
+              <w:bottom w:w="60" w:type="dxa"/>
+              <w:right w:w="180" w:type="dxa"/>
+            </w:tcMar>
+            <w:vAlign w:val="center"/>
+            <w:hideMark/>
+          </w:tcPr>
+          <w:p>
+            <w:pPr>
+              <w:rPr>
+                <w:rFonts w:ascii="Times New Roman" w:eastAsia="Times New Roman" w:hAnsi="Times New Roman" w:cs="Times New Roman"/>
+                <w:color w:val="000000"/>
+                <w:sz w:val="20"/>
+                <w:szCs w:val="20"/>
+              </w:rPr>
+            </w:pPr>
+            <w:r>
+              <w:rPr>
+                <w:rFonts w:ascii="Times New Roman" w:eastAsia="Times New Roman" w:hAnsi="Times New Roman" w:cs="Times New Roman"/>
+                <w:color w:val="000000"/>
+                <w:sz w:val="20"/>
+                <w:szCs w:val="20"/>
+              </w:rPr>
+              <w:t>None</w:t>
+            </w:r>
+          </w:p>
+        </w:tc>
+        <w:tc>
+          <w:tcPr>
+            <w:tcW w:w="3217" w:type="dxa"/>
             <w:tcBorders>
               <w:top w:val="nil"/>
               <w:left w:val="nil"/>
@@ -2662,16 +2562,23 @@
           </w:tcPr>
           <w:p>
             <w:pPr>
-              <w:snapToGrid w:val="0"/>
-              <w:rPr>
-                <w:rFonts w:ascii="Times New Roman" w:eastAsia="Times New Roman" w:hAnsi="Times New Roman" w:cs="Times New Roman"/>
-                <w:b/>
-                <w:bCs/>
-                <w:color w:val="000000"/>
-                <w:sz w:val="20"/>
-                <w:szCs w:val="20"/>
-              </w:rPr>
-            </w:pPr>
+              <w:jc w:val="center"/>
+              <w:rPr>
+                <w:rFonts w:ascii="Times New Roman" w:eastAsia="Times New Roman" w:hAnsi="Times New Roman" w:cs="Times New Roman"/>
+                <w:color w:val="000000"/>
+                <w:sz w:val="20"/>
+                <w:szCs w:val="20"/>
+              </w:rPr>
+            </w:pPr>
+            <w:r>
+              <w:rPr>
+                <w:rFonts w:ascii="Times New Roman" w:eastAsia="Times New Roman" w:hAnsi="Times New Roman" w:cs="Times New Roman"/>
+                <w:color w:val="000000"/>
+                <w:sz w:val="20"/>
+                <w:szCs w:val="20"/>
+              </w:rPr>
+              <w:t>3 (1.5%)</w:t>
+            </w:r>
           </w:p>
         </w:tc>
       </w:tr>
@@ -2682,7 +2589,7 @@
         </w:trPr>
         <w:tc>
           <w:tcPr>
-            <w:tcW w:w="4678" w:type="dxa"/>
+            <w:tcW w:w="0" w:type="auto"/>
             <w:tcBorders>
               <w:top w:val="nil"/>
               <w:left w:val="nil"/>
@@ -2702,28 +2609,27 @@
           </w:tcPr>
           <w:p>
             <w:pPr>
-              <w:snapToGrid w:val="0"/>
-              <w:rPr>
-                <w:rFonts w:ascii="Times New Roman" w:eastAsia="Times New Roman" w:hAnsi="Times New Roman" w:cs="Times New Roman"/>
-                <w:color w:val="000000"/>
-                <w:sz w:val="20"/>
-                <w:szCs w:val="20"/>
-              </w:rPr>
-            </w:pPr>
-            <w:r>
-              <w:rPr>
-                <w:rFonts w:ascii="Times New Roman" w:eastAsia="Times New Roman" w:hAnsi="Times New Roman" w:cs="Times New Roman"/>
-                <w:color w:val="000000"/>
-                <w:sz w:val="20"/>
-                <w:szCs w:val="20"/>
-              </w:rPr>
-              <w:t>Manual wheelchair</w:t>
-            </w:r>
-          </w:p>
-        </w:tc>
-        <w:tc>
-          <w:tcPr>
-            <w:tcW w:w="1843" w:type="dxa"/>
+              <w:rPr>
+                <w:rFonts w:ascii="Times New Roman" w:eastAsia="Times New Roman" w:hAnsi="Times New Roman" w:cs="Times New Roman"/>
+                <w:color w:val="000000"/>
+                <w:sz w:val="20"/>
+                <w:szCs w:val="20"/>
+              </w:rPr>
+            </w:pPr>
+            <w:r>
+              <w:rPr>
+                <w:rFonts w:ascii="Times New Roman" w:eastAsia="Times New Roman" w:hAnsi="Times New Roman" w:cs="Times New Roman"/>
+                <w:color w:val="000000"/>
+                <w:sz w:val="20"/>
+                <w:szCs w:val="20"/>
+              </w:rPr>
+              <w:t>Other</w:t>
+            </w:r>
+          </w:p>
+        </w:tc>
+        <w:tc>
+          <w:tcPr>
+            <w:tcW w:w="3217" w:type="dxa"/>
             <w:tcBorders>
               <w:top w:val="nil"/>
               <w:left w:val="nil"/>
@@ -2743,7 +2649,6 @@
           </w:tcPr>
           <w:p>
             <w:pPr>
-              <w:snapToGrid w:val="0"/>
               <w:jc w:val="center"/>
               <w:rPr>
                 <w:rFonts w:ascii="Times New Roman" w:eastAsia="Times New Roman" w:hAnsi="Times New Roman" w:cs="Times New Roman"/>
@@ -2759,7 +2664,7 @@
                 <w:sz w:val="20"/>
                 <w:szCs w:val="20"/>
               </w:rPr>
-              <w:t>35 (17.6%)</w:t>
+              <w:t>70 (35.2%)</w:t>
             </w:r>
           </w:p>
         </w:tc>
@@ -2771,48 +2676,51 @@
         </w:trPr>
         <w:tc>
           <w:tcPr>
-            <w:tcW w:w="4678" w:type="dxa"/>
-            <w:tcBorders>
-              <w:top w:val="nil"/>
-              <w:left w:val="nil"/>
-              <w:bottom w:val="nil"/>
-              <w:right w:val="nil"/>
-            </w:tcBorders>
-            <w:shd w:val="clear" w:color="auto" w:fill="FFFFFF"/>
-            <w:noWrap/>
-            <w:tcMar>
-              <w:top w:w="60" w:type="dxa"/>
-              <w:left w:w="300" w:type="dxa"/>
-              <w:bottom w:w="60" w:type="dxa"/>
-              <w:right w:w="180" w:type="dxa"/>
-            </w:tcMar>
-            <w:vAlign w:val="center"/>
-            <w:hideMark/>
-          </w:tcPr>
-          <w:p>
-            <w:pPr>
-              <w:snapToGrid w:val="0"/>
-              <w:rPr>
-                <w:rFonts w:ascii="Times New Roman" w:eastAsia="Times New Roman" w:hAnsi="Times New Roman" w:cs="Times New Roman"/>
-                <w:color w:val="000000"/>
-                <w:sz w:val="20"/>
-                <w:szCs w:val="20"/>
-              </w:rPr>
-            </w:pPr>
-            <w:r>
-              <w:rPr>
-                <w:rFonts w:ascii="Times New Roman" w:eastAsia="Times New Roman" w:hAnsi="Times New Roman" w:cs="Times New Roman"/>
-                <w:color w:val="000000"/>
-                <w:sz w:val="20"/>
-                <w:szCs w:val="20"/>
-              </w:rPr>
-              <w:t>Power wheelchair</w:t>
-            </w:r>
-          </w:p>
-        </w:tc>
-        <w:tc>
-          <w:tcPr>
-            <w:tcW w:w="1843" w:type="dxa"/>
+            <w:tcW w:w="0" w:type="auto"/>
+            <w:tcBorders>
+              <w:top w:val="nil"/>
+              <w:left w:val="nil"/>
+              <w:bottom w:val="nil"/>
+              <w:right w:val="nil"/>
+            </w:tcBorders>
+            <w:shd w:val="clear" w:color="auto" w:fill="FFFFFF"/>
+            <w:noWrap/>
+            <w:tcMar>
+              <w:top w:w="60" w:type="dxa"/>
+              <w:left w:w="60" w:type="dxa"/>
+              <w:bottom w:w="60" w:type="dxa"/>
+              <w:right w:w="180" w:type="dxa"/>
+            </w:tcMar>
+            <w:vAlign w:val="center"/>
+            <w:hideMark/>
+          </w:tcPr>
+          <w:p>
+            <w:pPr>
+              <w:rPr>
+                <w:rFonts w:ascii="Times New Roman" w:eastAsia="Times New Roman" w:hAnsi="Times New Roman" w:cs="Times New Roman"/>
+                <w:b/>
+                <w:bCs/>
+                <w:color w:val="000000"/>
+                <w:sz w:val="20"/>
+                <w:szCs w:val="20"/>
+              </w:rPr>
+            </w:pPr>
+            <w:r>
+              <w:rPr>
+                <w:rFonts w:ascii="Times New Roman" w:eastAsia="Times New Roman" w:hAnsi="Times New Roman" w:cs="Times New Roman"/>
+                <w:b/>
+                <w:bCs/>
+                <w:color w:val="000000"/>
+                <w:sz w:val="20"/>
+                <w:szCs w:val="20"/>
+              </w:rPr>
+              <w:t>Situation, n (%)</w:t>
+            </w:r>
+          </w:p>
+        </w:tc>
+        <w:tc>
+          <w:tcPr>
+            <w:tcW w:w="3217" w:type="dxa"/>
             <w:tcBorders>
               <w:top w:val="nil"/>
               <w:left w:val="nil"/>
@@ -2832,24 +2740,15 @@
           </w:tcPr>
           <w:p>
             <w:pPr>
-              <w:snapToGrid w:val="0"/>
-              <w:jc w:val="center"/>
-              <w:rPr>
-                <w:rFonts w:ascii="Times New Roman" w:eastAsia="Times New Roman" w:hAnsi="Times New Roman" w:cs="Times New Roman"/>
-                <w:color w:val="000000"/>
-                <w:sz w:val="20"/>
-                <w:szCs w:val="20"/>
-              </w:rPr>
-            </w:pPr>
-            <w:r>
-              <w:rPr>
-                <w:rFonts w:ascii="Times New Roman" w:eastAsia="Times New Roman" w:hAnsi="Times New Roman" w:cs="Times New Roman"/>
-                <w:color w:val="000000"/>
-                <w:sz w:val="20"/>
-                <w:szCs w:val="20"/>
-              </w:rPr>
-              <w:t>20 (10.1%)</w:t>
-            </w:r>
+              <w:rPr>
+                <w:rFonts w:ascii="Times New Roman" w:eastAsia="Times New Roman" w:hAnsi="Times New Roman" w:cs="Times New Roman"/>
+                <w:b/>
+                <w:bCs/>
+                <w:color w:val="000000"/>
+                <w:sz w:val="20"/>
+                <w:szCs w:val="20"/>
+              </w:rPr>
+            </w:pPr>
           </w:p>
         </w:tc>
       </w:tr>
@@ -2860,7 +2759,7 @@
         </w:trPr>
         <w:tc>
           <w:tcPr>
-            <w:tcW w:w="4678" w:type="dxa"/>
+            <w:tcW w:w="0" w:type="auto"/>
             <w:tcBorders>
               <w:top w:val="nil"/>
               <w:left w:val="nil"/>
@@ -2880,28 +2779,27 @@
           </w:tcPr>
           <w:p>
             <w:pPr>
-              <w:snapToGrid w:val="0"/>
-              <w:rPr>
-                <w:rFonts w:ascii="Times New Roman" w:eastAsia="Times New Roman" w:hAnsi="Times New Roman" w:cs="Times New Roman"/>
-                <w:color w:val="000000"/>
-                <w:sz w:val="20"/>
-                <w:szCs w:val="20"/>
-              </w:rPr>
-            </w:pPr>
-            <w:r>
-              <w:rPr>
-                <w:rFonts w:ascii="Times New Roman" w:eastAsia="Times New Roman" w:hAnsi="Times New Roman" w:cs="Times New Roman"/>
-                <w:color w:val="000000"/>
-                <w:sz w:val="20"/>
-                <w:szCs w:val="20"/>
-              </w:rPr>
-              <w:t>Mobility scooter</w:t>
-            </w:r>
-          </w:p>
-        </w:tc>
-        <w:tc>
-          <w:tcPr>
-            <w:tcW w:w="1843" w:type="dxa"/>
+              <w:rPr>
+                <w:rFonts w:ascii="Times New Roman" w:eastAsia="Times New Roman" w:hAnsi="Times New Roman" w:cs="Times New Roman"/>
+                <w:color w:val="000000"/>
+                <w:sz w:val="20"/>
+                <w:szCs w:val="20"/>
+              </w:rPr>
+            </w:pPr>
+            <w:r>
+              <w:rPr>
+                <w:rFonts w:ascii="Times New Roman" w:eastAsia="Times New Roman" w:hAnsi="Times New Roman" w:cs="Times New Roman"/>
+                <w:color w:val="000000"/>
+                <w:sz w:val="20"/>
+                <w:szCs w:val="20"/>
+              </w:rPr>
+              <w:t>Self-imposed isolation/shielded (considered at-risk)</w:t>
+            </w:r>
+          </w:p>
+        </w:tc>
+        <w:tc>
+          <w:tcPr>
+            <w:tcW w:w="3217" w:type="dxa"/>
             <w:tcBorders>
               <w:top w:val="nil"/>
               <w:left w:val="nil"/>
@@ -2921,7 +2819,6 @@
           </w:tcPr>
           <w:p>
             <w:pPr>
-              <w:snapToGrid w:val="0"/>
               <w:jc w:val="center"/>
               <w:rPr>
                 <w:rFonts w:ascii="Times New Roman" w:eastAsia="Times New Roman" w:hAnsi="Times New Roman" w:cs="Times New Roman"/>
@@ -2937,7 +2834,7 @@
                 <w:sz w:val="20"/>
                 <w:szCs w:val="20"/>
               </w:rPr>
-              <w:t>6 (3.0%)</w:t>
+              <w:t>99 (49.7%)</w:t>
             </w:r>
           </w:p>
         </w:tc>
@@ -2949,7 +2846,7 @@
         </w:trPr>
         <w:tc>
           <w:tcPr>
-            <w:tcW w:w="4678" w:type="dxa"/>
+            <w:tcW w:w="0" w:type="auto"/>
             <w:tcBorders>
               <w:top w:val="nil"/>
               <w:left w:val="nil"/>
@@ -2969,28 +2866,27 @@
           </w:tcPr>
           <w:p>
             <w:pPr>
-              <w:snapToGrid w:val="0"/>
-              <w:rPr>
-                <w:rFonts w:ascii="Times New Roman" w:eastAsia="Times New Roman" w:hAnsi="Times New Roman" w:cs="Times New Roman"/>
-                <w:color w:val="000000"/>
-                <w:sz w:val="20"/>
-                <w:szCs w:val="20"/>
-              </w:rPr>
-            </w:pPr>
-            <w:r>
-              <w:rPr>
-                <w:rFonts w:ascii="Times New Roman" w:eastAsia="Times New Roman" w:hAnsi="Times New Roman" w:cs="Times New Roman"/>
-                <w:color w:val="000000"/>
-                <w:sz w:val="20"/>
-                <w:szCs w:val="20"/>
-              </w:rPr>
-              <w:t>Zimmer frame</w:t>
-            </w:r>
-          </w:p>
-        </w:tc>
-        <w:tc>
-          <w:tcPr>
-            <w:tcW w:w="1843" w:type="dxa"/>
+              <w:rPr>
+                <w:rFonts w:ascii="Times New Roman" w:eastAsia="Times New Roman" w:hAnsi="Times New Roman" w:cs="Times New Roman"/>
+                <w:color w:val="000000"/>
+                <w:sz w:val="20"/>
+                <w:szCs w:val="20"/>
+              </w:rPr>
+            </w:pPr>
+            <w:r>
+              <w:rPr>
+                <w:rFonts w:ascii="Times New Roman" w:eastAsia="Times New Roman" w:hAnsi="Times New Roman" w:cs="Times New Roman"/>
+                <w:color w:val="000000"/>
+                <w:sz w:val="20"/>
+                <w:szCs w:val="20"/>
+              </w:rPr>
+              <w:t>Isolation due to government legislation</w:t>
+            </w:r>
+          </w:p>
+        </w:tc>
+        <w:tc>
+          <w:tcPr>
+            <w:tcW w:w="3217" w:type="dxa"/>
             <w:tcBorders>
               <w:top w:val="nil"/>
               <w:left w:val="nil"/>
@@ -3010,7 +2906,6 @@
           </w:tcPr>
           <w:p>
             <w:pPr>
-              <w:snapToGrid w:val="0"/>
               <w:jc w:val="center"/>
               <w:rPr>
                 <w:rFonts w:ascii="Times New Roman" w:eastAsia="Times New Roman" w:hAnsi="Times New Roman" w:cs="Times New Roman"/>
@@ -3026,7 +2921,7 @@
                 <w:sz w:val="20"/>
                 <w:szCs w:val="20"/>
               </w:rPr>
-              <w:t>12 (6.0%)</w:t>
+              <w:t>25 (12.6%)</w:t>
             </w:r>
           </w:p>
         </w:tc>
@@ -3038,7 +2933,7 @@
         </w:trPr>
         <w:tc>
           <w:tcPr>
-            <w:tcW w:w="4678" w:type="dxa"/>
+            <w:tcW w:w="0" w:type="auto"/>
             <w:tcBorders>
               <w:top w:val="nil"/>
               <w:left w:val="nil"/>
@@ -3058,28 +2953,27 @@
           </w:tcPr>
           <w:p>
             <w:pPr>
-              <w:snapToGrid w:val="0"/>
-              <w:rPr>
-                <w:rFonts w:ascii="Times New Roman" w:eastAsia="Times New Roman" w:hAnsi="Times New Roman" w:cs="Times New Roman"/>
-                <w:color w:val="000000"/>
-                <w:sz w:val="20"/>
-                <w:szCs w:val="20"/>
-              </w:rPr>
-            </w:pPr>
-            <w:r>
-              <w:rPr>
-                <w:rFonts w:ascii="Times New Roman" w:eastAsia="Times New Roman" w:hAnsi="Times New Roman" w:cs="Times New Roman"/>
-                <w:color w:val="000000"/>
-                <w:sz w:val="20"/>
-                <w:szCs w:val="20"/>
-              </w:rPr>
-              <w:t>Walking sticks</w:t>
-            </w:r>
-          </w:p>
-        </w:tc>
-        <w:tc>
-          <w:tcPr>
-            <w:tcW w:w="1843" w:type="dxa"/>
+              <w:rPr>
+                <w:rFonts w:ascii="Times New Roman" w:eastAsia="Times New Roman" w:hAnsi="Times New Roman" w:cs="Times New Roman"/>
+                <w:color w:val="000000"/>
+                <w:sz w:val="20"/>
+                <w:szCs w:val="20"/>
+              </w:rPr>
+            </w:pPr>
+            <w:r>
+              <w:rPr>
+                <w:rFonts w:ascii="Times New Roman" w:eastAsia="Times New Roman" w:hAnsi="Times New Roman" w:cs="Times New Roman"/>
+                <w:color w:val="000000"/>
+                <w:sz w:val="20"/>
+                <w:szCs w:val="20"/>
+              </w:rPr>
+              <w:t>Practising social distancing</w:t>
+            </w:r>
+          </w:p>
+        </w:tc>
+        <w:tc>
+          <w:tcPr>
+            <w:tcW w:w="3217" w:type="dxa"/>
             <w:tcBorders>
               <w:top w:val="nil"/>
               <w:left w:val="nil"/>
@@ -3099,7 +2993,6 @@
           </w:tcPr>
           <w:p>
             <w:pPr>
-              <w:snapToGrid w:val="0"/>
               <w:jc w:val="center"/>
               <w:rPr>
                 <w:rFonts w:ascii="Times New Roman" w:eastAsia="Times New Roman" w:hAnsi="Times New Roman" w:cs="Times New Roman"/>
@@ -3115,7 +3008,7 @@
                 <w:sz w:val="20"/>
                 <w:szCs w:val="20"/>
               </w:rPr>
-              <w:t>43 (21.6%)</w:t>
+              <w:t>66 (33.2%)</w:t>
             </w:r>
           </w:p>
         </w:tc>
@@ -3127,7 +3020,7 @@
         </w:trPr>
         <w:tc>
           <w:tcPr>
-            <w:tcW w:w="4678" w:type="dxa"/>
+            <w:tcW w:w="0" w:type="auto"/>
             <w:tcBorders>
               <w:top w:val="nil"/>
               <w:left w:val="nil"/>
@@ -3147,28 +3040,27 @@
           </w:tcPr>
           <w:p>
             <w:pPr>
-              <w:snapToGrid w:val="0"/>
-              <w:rPr>
-                <w:rFonts w:ascii="Times New Roman" w:eastAsia="Times New Roman" w:hAnsi="Times New Roman" w:cs="Times New Roman"/>
-                <w:color w:val="000000"/>
-                <w:sz w:val="20"/>
-                <w:szCs w:val="20"/>
-              </w:rPr>
-            </w:pPr>
-            <w:r>
-              <w:rPr>
-                <w:rFonts w:ascii="Times New Roman" w:eastAsia="Times New Roman" w:hAnsi="Times New Roman" w:cs="Times New Roman"/>
-                <w:color w:val="000000"/>
-                <w:sz w:val="20"/>
-                <w:szCs w:val="20"/>
-              </w:rPr>
-              <w:t>Crutches</w:t>
-            </w:r>
-          </w:p>
-        </w:tc>
-        <w:tc>
-          <w:tcPr>
-            <w:tcW w:w="1843" w:type="dxa"/>
+              <w:rPr>
+                <w:rFonts w:ascii="Times New Roman" w:eastAsia="Times New Roman" w:hAnsi="Times New Roman" w:cs="Times New Roman"/>
+                <w:color w:val="000000"/>
+                <w:sz w:val="20"/>
+                <w:szCs w:val="20"/>
+              </w:rPr>
+            </w:pPr>
+            <w:r>
+              <w:rPr>
+                <w:rFonts w:ascii="Times New Roman" w:eastAsia="Times New Roman" w:hAnsi="Times New Roman" w:cs="Times New Roman"/>
+                <w:color w:val="000000"/>
+                <w:sz w:val="20"/>
+                <w:szCs w:val="20"/>
+              </w:rPr>
+              <w:t>None of the above</w:t>
+            </w:r>
+          </w:p>
+        </w:tc>
+        <w:tc>
+          <w:tcPr>
+            <w:tcW w:w="3217" w:type="dxa"/>
             <w:tcBorders>
               <w:top w:val="nil"/>
               <w:left w:val="nil"/>
@@ -3188,7 +3080,6 @@
           </w:tcPr>
           <w:p>
             <w:pPr>
-              <w:snapToGrid w:val="0"/>
               <w:jc w:val="center"/>
               <w:rPr>
                 <w:rFonts w:ascii="Times New Roman" w:eastAsia="Times New Roman" w:hAnsi="Times New Roman" w:cs="Times New Roman"/>
@@ -3204,7 +3095,7 @@
                 <w:sz w:val="20"/>
                 <w:szCs w:val="20"/>
               </w:rPr>
-              <w:t>10 (5.0%)</w:t>
+              <w:t>5 (2.5%)</w:t>
             </w:r>
           </w:p>
         </w:tc>
@@ -3216,10 +3107,11 @@
         </w:trPr>
         <w:tc>
           <w:tcPr>
-            <w:tcW w:w="4678" w:type="dxa"/>
-            <w:tcBorders>
-              <w:top w:val="nil"/>
-              <w:left w:val="nil"/>
+            <w:tcW w:w="0" w:type="auto"/>
+            <w:tcBorders>
+              <w:top w:val="nil"/>
+              <w:left w:val="nil"/>
+              <w:bottom w:val="nil"/>
               <w:right w:val="nil"/>
             </w:tcBorders>
             <w:shd w:val="clear" w:color="auto" w:fill="FFFFFF"/>
@@ -3235,31 +3127,32 @@
           </w:tcPr>
           <w:p>
             <w:pPr>
-              <w:snapToGrid w:val="0"/>
-              <w:rPr>
-                <w:rFonts w:ascii="Times New Roman" w:eastAsia="Times New Roman" w:hAnsi="Times New Roman" w:cs="Times New Roman"/>
-                <w:color w:val="000000"/>
-                <w:sz w:val="20"/>
-                <w:szCs w:val="20"/>
-              </w:rPr>
-            </w:pPr>
-            <w:r>
-              <w:rPr>
-                <w:rFonts w:ascii="Times New Roman" w:eastAsia="Times New Roman" w:hAnsi="Times New Roman" w:cs="Times New Roman"/>
-                <w:color w:val="000000"/>
-                <w:sz w:val="20"/>
-                <w:szCs w:val="20"/>
-              </w:rPr>
-              <w:t>None</w:t>
-            </w:r>
-          </w:p>
-        </w:tc>
-        <w:tc>
-          <w:tcPr>
-            <w:tcW w:w="1843" w:type="dxa"/>
-            <w:tcBorders>
-              <w:top w:val="nil"/>
-              <w:left w:val="nil"/>
+              <w:rPr>
+                <w:rFonts w:ascii="Times New Roman" w:eastAsia="Times New Roman" w:hAnsi="Times New Roman" w:cs="Times New Roman"/>
+                <w:color w:val="000000"/>
+                <w:sz w:val="20"/>
+                <w:szCs w:val="20"/>
+              </w:rPr>
+            </w:pPr>
+            <w:r>
+              <w:rPr>
+                <w:rFonts w:ascii="Times New Roman" w:eastAsia="Times New Roman" w:hAnsi="Times New Roman" w:cs="Times New Roman"/>
+                <w:color w:val="000000"/>
+                <w:sz w:val="20"/>
+                <w:szCs w:val="20"/>
+              </w:rPr>
+              <w:lastRenderedPageBreak/>
+              <w:t>Other</w:t>
+            </w:r>
+          </w:p>
+        </w:tc>
+        <w:tc>
+          <w:tcPr>
+            <w:tcW w:w="3217" w:type="dxa"/>
+            <w:tcBorders>
+              <w:top w:val="nil"/>
+              <w:left w:val="nil"/>
+              <w:bottom w:val="nil"/>
               <w:right w:val="nil"/>
             </w:tcBorders>
             <w:shd w:val="clear" w:color="auto" w:fill="FFFFFF"/>
@@ -3275,7 +3168,6 @@
           </w:tcPr>
           <w:p>
             <w:pPr>
-              <w:snapToGrid w:val="0"/>
               <w:jc w:val="center"/>
               <w:rPr>
                 <w:rFonts w:ascii="Times New Roman" w:eastAsia="Times New Roman" w:hAnsi="Times New Roman" w:cs="Times New Roman"/>
@@ -3291,7 +3183,7 @@
                 <w:sz w:val="20"/>
                 <w:szCs w:val="20"/>
               </w:rPr>
-              <w:t>3 (1.5%)</w:t>
+              <w:t>4 (2.0%)</w:t>
             </w:r>
           </w:p>
         </w:tc>
@@ -3303,11 +3195,94 @@
         </w:trPr>
         <w:tc>
           <w:tcPr>
-            <w:tcW w:w="4678" w:type="dxa"/>
-            <w:tcBorders>
-              <w:top w:val="nil"/>
-              <w:left w:val="nil"/>
-              <w:bottom w:val="single" w:sz="18" w:space="0" w:color="auto"/>
+            <w:tcW w:w="0" w:type="auto"/>
+            <w:tcBorders>
+              <w:top w:val="nil"/>
+              <w:left w:val="nil"/>
+              <w:bottom w:val="nil"/>
+              <w:right w:val="nil"/>
+            </w:tcBorders>
+            <w:shd w:val="clear" w:color="auto" w:fill="FFFFFF"/>
+            <w:noWrap/>
+            <w:tcMar>
+              <w:top w:w="60" w:type="dxa"/>
+              <w:left w:w="60" w:type="dxa"/>
+              <w:bottom w:w="60" w:type="dxa"/>
+              <w:right w:w="180" w:type="dxa"/>
+            </w:tcMar>
+            <w:vAlign w:val="center"/>
+            <w:hideMark/>
+          </w:tcPr>
+          <w:p>
+            <w:pPr>
+              <w:rPr>
+                <w:rFonts w:ascii="Times New Roman" w:eastAsia="Times New Roman" w:hAnsi="Times New Roman" w:cs="Times New Roman"/>
+                <w:b/>
+                <w:bCs/>
+                <w:color w:val="000000"/>
+                <w:sz w:val="20"/>
+                <w:szCs w:val="20"/>
+              </w:rPr>
+            </w:pPr>
+            <w:r>
+              <w:rPr>
+                <w:rFonts w:ascii="Times New Roman" w:eastAsia="Times New Roman" w:hAnsi="Times New Roman" w:cs="Times New Roman"/>
+                <w:b/>
+                <w:bCs/>
+                <w:color w:val="000000"/>
+                <w:sz w:val="20"/>
+                <w:szCs w:val="20"/>
+              </w:rPr>
+              <w:t>Government Response Stringency Index, n (%)</w:t>
+            </w:r>
+          </w:p>
+        </w:tc>
+        <w:tc>
+          <w:tcPr>
+            <w:tcW w:w="3217" w:type="dxa"/>
+            <w:tcBorders>
+              <w:top w:val="nil"/>
+              <w:left w:val="nil"/>
+              <w:bottom w:val="nil"/>
+              <w:right w:val="nil"/>
+            </w:tcBorders>
+            <w:shd w:val="clear" w:color="auto" w:fill="FFFFFF"/>
+            <w:noWrap/>
+            <w:tcMar>
+              <w:top w:w="60" w:type="dxa"/>
+              <w:left w:w="180" w:type="dxa"/>
+              <w:bottom w:w="60" w:type="dxa"/>
+              <w:right w:w="180" w:type="dxa"/>
+            </w:tcMar>
+            <w:vAlign w:val="center"/>
+            <w:hideMark/>
+          </w:tcPr>
+          <w:p>
+            <w:pPr>
+              <w:rPr>
+                <w:rFonts w:ascii="Times New Roman" w:eastAsia="Times New Roman" w:hAnsi="Times New Roman" w:cs="Times New Roman"/>
+                <w:b/>
+                <w:bCs/>
+                <w:color w:val="000000"/>
+                <w:sz w:val="20"/>
+                <w:szCs w:val="20"/>
+              </w:rPr>
+            </w:pPr>
+          </w:p>
+        </w:tc>
+      </w:tr>
+      <w:tr>
+        <w:trPr>
+          <w:trHeight w:val="20"/>
+          <w:tblHeader/>
+        </w:trPr>
+        <w:tc>
+          <w:tcPr>
+            <w:tcW w:w="0" w:type="auto"/>
+            <w:tcBorders>
+              <w:top w:val="nil"/>
+              <w:left w:val="nil"/>
+              <w:bottom w:val="nil"/>
               <w:right w:val="nil"/>
             </w:tcBorders>
             <w:shd w:val="clear" w:color="auto" w:fill="FFFFFF"/>
@@ -3323,32 +3298,31 @@
           </w:tcPr>
           <w:p>
             <w:pPr>
-              <w:snapToGrid w:val="0"/>
-              <w:rPr>
-                <w:rFonts w:ascii="Times New Roman" w:eastAsia="Times New Roman" w:hAnsi="Times New Roman" w:cs="Times New Roman"/>
-                <w:color w:val="000000"/>
-                <w:sz w:val="20"/>
-                <w:szCs w:val="20"/>
-              </w:rPr>
-            </w:pPr>
-            <w:r>
-              <w:rPr>
-                <w:rFonts w:ascii="Times New Roman" w:eastAsia="Times New Roman" w:hAnsi="Times New Roman" w:cs="Times New Roman"/>
-                <w:color w:val="000000"/>
-                <w:sz w:val="20"/>
-                <w:szCs w:val="20"/>
-              </w:rPr>
-              <w:t>Other</w:t>
-            </w:r>
-          </w:p>
-        </w:tc>
-        <w:tc>
-          <w:tcPr>
-            <w:tcW w:w="1843" w:type="dxa"/>
-            <w:tcBorders>
-              <w:top w:val="nil"/>
-              <w:left w:val="nil"/>
-              <w:bottom w:val="single" w:sz="18" w:space="0" w:color="auto"/>
+              <w:rPr>
+                <w:rFonts w:ascii="Times New Roman" w:eastAsia="Times New Roman" w:hAnsi="Times New Roman" w:cs="Times New Roman"/>
+                <w:color w:val="000000"/>
+                <w:sz w:val="20"/>
+                <w:szCs w:val="20"/>
+              </w:rPr>
+            </w:pPr>
+            <w:r>
+              <w:rPr>
+                <w:rFonts w:ascii="Times New Roman" w:eastAsia="Times New Roman" w:hAnsi="Times New Roman" w:cs="Times New Roman"/>
+                <w:color w:val="000000"/>
+                <w:sz w:val="20"/>
+                <w:szCs w:val="20"/>
+              </w:rPr>
+              <w:t>64.35</w:t>
+            </w:r>
+          </w:p>
+        </w:tc>
+        <w:tc>
+          <w:tcPr>
+            <w:tcW w:w="3217" w:type="dxa"/>
+            <w:tcBorders>
+              <w:top w:val="nil"/>
+              <w:left w:val="nil"/>
+              <w:bottom w:val="nil"/>
               <w:right w:val="nil"/>
             </w:tcBorders>
             <w:shd w:val="clear" w:color="auto" w:fill="FFFFFF"/>
@@ -3364,7 +3338,6 @@
           </w:tcPr>
           <w:p>
             <w:pPr>
-              <w:snapToGrid w:val="0"/>
               <w:jc w:val="center"/>
               <w:rPr>
                 <w:rFonts w:ascii="Times New Roman" w:eastAsia="Times New Roman" w:hAnsi="Times New Roman" w:cs="Times New Roman"/>
@@ -3380,7 +3353,442 @@
                 <w:sz w:val="20"/>
                 <w:szCs w:val="20"/>
               </w:rPr>
-              <w:t>70 (35.2%)</w:t>
+              <w:t>117 (58.8%)</w:t>
+            </w:r>
+          </w:p>
+        </w:tc>
+      </w:tr>
+      <w:tr>
+        <w:trPr>
+          <w:trHeight w:val="20"/>
+          <w:tblHeader/>
+        </w:trPr>
+        <w:tc>
+          <w:tcPr>
+            <w:tcW w:w="0" w:type="auto"/>
+            <w:tcBorders>
+              <w:top w:val="nil"/>
+              <w:left w:val="nil"/>
+              <w:bottom w:val="nil"/>
+              <w:right w:val="nil"/>
+            </w:tcBorders>
+            <w:shd w:val="clear" w:color="auto" w:fill="FFFFFF"/>
+            <w:noWrap/>
+            <w:tcMar>
+              <w:top w:w="60" w:type="dxa"/>
+              <w:left w:w="300" w:type="dxa"/>
+              <w:bottom w:w="60" w:type="dxa"/>
+              <w:right w:w="180" w:type="dxa"/>
+            </w:tcMar>
+            <w:vAlign w:val="center"/>
+            <w:hideMark/>
+          </w:tcPr>
+          <w:p>
+            <w:pPr>
+              <w:rPr>
+                <w:rFonts w:ascii="Times New Roman" w:eastAsia="Times New Roman" w:hAnsi="Times New Roman" w:cs="Times New Roman"/>
+                <w:color w:val="000000"/>
+                <w:sz w:val="20"/>
+                <w:szCs w:val="20"/>
+              </w:rPr>
+            </w:pPr>
+            <w:r>
+              <w:rPr>
+                <w:rFonts w:ascii="Times New Roman" w:eastAsia="Times New Roman" w:hAnsi="Times New Roman" w:cs="Times New Roman"/>
+                <w:color w:val="000000"/>
+                <w:sz w:val="20"/>
+                <w:szCs w:val="20"/>
+              </w:rPr>
+              <w:t>67.59</w:t>
+            </w:r>
+          </w:p>
+        </w:tc>
+        <w:tc>
+          <w:tcPr>
+            <w:tcW w:w="3217" w:type="dxa"/>
+            <w:tcBorders>
+              <w:top w:val="nil"/>
+              <w:left w:val="nil"/>
+              <w:bottom w:val="nil"/>
+              <w:right w:val="nil"/>
+            </w:tcBorders>
+            <w:shd w:val="clear" w:color="auto" w:fill="FFFFFF"/>
+            <w:noWrap/>
+            <w:tcMar>
+              <w:top w:w="60" w:type="dxa"/>
+              <w:left w:w="180" w:type="dxa"/>
+              <w:bottom w:w="60" w:type="dxa"/>
+              <w:right w:w="180" w:type="dxa"/>
+            </w:tcMar>
+            <w:vAlign w:val="center"/>
+            <w:hideMark/>
+          </w:tcPr>
+          <w:p>
+            <w:pPr>
+              <w:jc w:val="center"/>
+              <w:rPr>
+                <w:rFonts w:ascii="Times New Roman" w:eastAsia="Times New Roman" w:hAnsi="Times New Roman" w:cs="Times New Roman"/>
+                <w:color w:val="000000"/>
+                <w:sz w:val="20"/>
+                <w:szCs w:val="20"/>
+              </w:rPr>
+            </w:pPr>
+            <w:r>
+              <w:rPr>
+                <w:rFonts w:ascii="Times New Roman" w:eastAsia="Times New Roman" w:hAnsi="Times New Roman" w:cs="Times New Roman"/>
+                <w:color w:val="000000"/>
+                <w:sz w:val="20"/>
+                <w:szCs w:val="20"/>
+              </w:rPr>
+              <w:t>17 (8.5%)</w:t>
+            </w:r>
+          </w:p>
+        </w:tc>
+      </w:tr>
+      <w:tr>
+        <w:trPr>
+          <w:trHeight w:val="20"/>
+          <w:tblHeader/>
+        </w:trPr>
+        <w:tc>
+          <w:tcPr>
+            <w:tcW w:w="0" w:type="auto"/>
+            <w:tcBorders>
+              <w:top w:val="nil"/>
+              <w:left w:val="nil"/>
+              <w:bottom w:val="nil"/>
+              <w:right w:val="nil"/>
+            </w:tcBorders>
+            <w:shd w:val="clear" w:color="auto" w:fill="FFFFFF"/>
+            <w:noWrap/>
+            <w:tcMar>
+              <w:top w:w="60" w:type="dxa"/>
+              <w:left w:w="300" w:type="dxa"/>
+              <w:bottom w:w="60" w:type="dxa"/>
+              <w:right w:w="180" w:type="dxa"/>
+            </w:tcMar>
+            <w:vAlign w:val="center"/>
+            <w:hideMark/>
+          </w:tcPr>
+          <w:p>
+            <w:pPr>
+              <w:rPr>
+                <w:rFonts w:ascii="Times New Roman" w:eastAsia="Times New Roman" w:hAnsi="Times New Roman" w:cs="Times New Roman"/>
+                <w:color w:val="000000"/>
+                <w:sz w:val="20"/>
+                <w:szCs w:val="20"/>
+              </w:rPr>
+            </w:pPr>
+            <w:r>
+              <w:rPr>
+                <w:rFonts w:ascii="Times New Roman" w:eastAsia="Times New Roman" w:hAnsi="Times New Roman" w:cs="Times New Roman"/>
+                <w:color w:val="000000"/>
+                <w:sz w:val="20"/>
+                <w:szCs w:val="20"/>
+              </w:rPr>
+              <w:t>69.44</w:t>
+            </w:r>
+          </w:p>
+        </w:tc>
+        <w:tc>
+          <w:tcPr>
+            <w:tcW w:w="3217" w:type="dxa"/>
+            <w:tcBorders>
+              <w:top w:val="nil"/>
+              <w:left w:val="nil"/>
+              <w:bottom w:val="nil"/>
+              <w:right w:val="nil"/>
+            </w:tcBorders>
+            <w:shd w:val="clear" w:color="auto" w:fill="FFFFFF"/>
+            <w:noWrap/>
+            <w:tcMar>
+              <w:top w:w="60" w:type="dxa"/>
+              <w:left w:w="180" w:type="dxa"/>
+              <w:bottom w:w="60" w:type="dxa"/>
+              <w:right w:w="180" w:type="dxa"/>
+            </w:tcMar>
+            <w:vAlign w:val="center"/>
+            <w:hideMark/>
+          </w:tcPr>
+          <w:p>
+            <w:pPr>
+              <w:jc w:val="center"/>
+              <w:rPr>
+                <w:rFonts w:ascii="Times New Roman" w:eastAsia="Times New Roman" w:hAnsi="Times New Roman" w:cs="Times New Roman"/>
+                <w:color w:val="000000"/>
+                <w:sz w:val="20"/>
+                <w:szCs w:val="20"/>
+              </w:rPr>
+            </w:pPr>
+            <w:r>
+              <w:rPr>
+                <w:rFonts w:ascii="Times New Roman" w:eastAsia="Times New Roman" w:hAnsi="Times New Roman" w:cs="Times New Roman"/>
+                <w:color w:val="000000"/>
+                <w:sz w:val="20"/>
+                <w:szCs w:val="20"/>
+              </w:rPr>
+              <w:t>3 (1.5%)</w:t>
+            </w:r>
+          </w:p>
+        </w:tc>
+      </w:tr>
+      <w:tr>
+        <w:trPr>
+          <w:trHeight w:val="20"/>
+          <w:tblHeader/>
+        </w:trPr>
+        <w:tc>
+          <w:tcPr>
+            <w:tcW w:w="0" w:type="auto"/>
+            <w:tcBorders>
+              <w:top w:val="nil"/>
+              <w:left w:val="nil"/>
+              <w:bottom w:val="nil"/>
+              <w:right w:val="nil"/>
+            </w:tcBorders>
+            <w:shd w:val="clear" w:color="auto" w:fill="FFFFFF"/>
+            <w:noWrap/>
+            <w:tcMar>
+              <w:top w:w="60" w:type="dxa"/>
+              <w:left w:w="300" w:type="dxa"/>
+              <w:bottom w:w="60" w:type="dxa"/>
+              <w:right w:w="180" w:type="dxa"/>
+            </w:tcMar>
+            <w:vAlign w:val="center"/>
+            <w:hideMark/>
+          </w:tcPr>
+          <w:p>
+            <w:pPr>
+              <w:rPr>
+                <w:rFonts w:ascii="Times New Roman" w:eastAsia="Times New Roman" w:hAnsi="Times New Roman" w:cs="Times New Roman"/>
+                <w:color w:val="000000"/>
+                <w:sz w:val="20"/>
+                <w:szCs w:val="20"/>
+              </w:rPr>
+            </w:pPr>
+            <w:r>
+              <w:rPr>
+                <w:rFonts w:ascii="Times New Roman" w:eastAsia="Times New Roman" w:hAnsi="Times New Roman" w:cs="Times New Roman"/>
+                <w:color w:val="000000"/>
+                <w:sz w:val="20"/>
+                <w:szCs w:val="20"/>
+              </w:rPr>
+              <w:t>69.91</w:t>
+            </w:r>
+          </w:p>
+        </w:tc>
+        <w:tc>
+          <w:tcPr>
+            <w:tcW w:w="3217" w:type="dxa"/>
+            <w:tcBorders>
+              <w:top w:val="nil"/>
+              <w:left w:val="nil"/>
+              <w:bottom w:val="nil"/>
+              <w:right w:val="nil"/>
+            </w:tcBorders>
+            <w:shd w:val="clear" w:color="auto" w:fill="FFFFFF"/>
+            <w:noWrap/>
+            <w:tcMar>
+              <w:top w:w="60" w:type="dxa"/>
+              <w:left w:w="180" w:type="dxa"/>
+              <w:bottom w:w="60" w:type="dxa"/>
+              <w:right w:w="180" w:type="dxa"/>
+            </w:tcMar>
+            <w:vAlign w:val="center"/>
+            <w:hideMark/>
+          </w:tcPr>
+          <w:p>
+            <w:pPr>
+              <w:jc w:val="center"/>
+              <w:rPr>
+                <w:rFonts w:ascii="Times New Roman" w:eastAsia="Times New Roman" w:hAnsi="Times New Roman" w:cs="Times New Roman"/>
+                <w:color w:val="000000"/>
+                <w:sz w:val="20"/>
+                <w:szCs w:val="20"/>
+              </w:rPr>
+            </w:pPr>
+            <w:r>
+              <w:rPr>
+                <w:rFonts w:ascii="Times New Roman" w:eastAsia="Times New Roman" w:hAnsi="Times New Roman" w:cs="Times New Roman"/>
+                <w:color w:val="000000"/>
+                <w:sz w:val="20"/>
+                <w:szCs w:val="20"/>
+              </w:rPr>
+              <w:t>5 (2.5%)</w:t>
+            </w:r>
+          </w:p>
+        </w:tc>
+      </w:tr>
+      <w:tr>
+        <w:trPr>
+          <w:trHeight w:val="20"/>
+          <w:tblHeader/>
+        </w:trPr>
+        <w:tc>
+          <w:tcPr>
+            <w:tcW w:w="0" w:type="auto"/>
+            <w:tcBorders>
+              <w:top w:val="nil"/>
+              <w:left w:val="nil"/>
+              <w:bottom w:val="nil"/>
+              <w:right w:val="nil"/>
+            </w:tcBorders>
+            <w:shd w:val="clear" w:color="auto" w:fill="FFFFFF"/>
+            <w:noWrap/>
+            <w:tcMar>
+              <w:top w:w="60" w:type="dxa"/>
+              <w:left w:w="300" w:type="dxa"/>
+              <w:bottom w:w="60" w:type="dxa"/>
+              <w:right w:w="180" w:type="dxa"/>
+            </w:tcMar>
+            <w:vAlign w:val="center"/>
+            <w:hideMark/>
+          </w:tcPr>
+          <w:p>
+            <w:pPr>
+              <w:rPr>
+                <w:rFonts w:ascii="Times New Roman" w:eastAsia="Times New Roman" w:hAnsi="Times New Roman" w:cs="Times New Roman"/>
+                <w:color w:val="000000"/>
+                <w:sz w:val="20"/>
+                <w:szCs w:val="20"/>
+              </w:rPr>
+            </w:pPr>
+            <w:r>
+              <w:rPr>
+                <w:rFonts w:ascii="Times New Roman" w:eastAsia="Times New Roman" w:hAnsi="Times New Roman" w:cs="Times New Roman"/>
+                <w:color w:val="000000"/>
+                <w:sz w:val="20"/>
+                <w:szCs w:val="20"/>
+              </w:rPr>
+              <w:t>71.3</w:t>
+            </w:r>
+          </w:p>
+        </w:tc>
+        <w:tc>
+          <w:tcPr>
+            <w:tcW w:w="3217" w:type="dxa"/>
+            <w:tcBorders>
+              <w:top w:val="nil"/>
+              <w:left w:val="nil"/>
+              <w:bottom w:val="nil"/>
+              <w:right w:val="nil"/>
+            </w:tcBorders>
+            <w:shd w:val="clear" w:color="auto" w:fill="FFFFFF"/>
+            <w:noWrap/>
+            <w:tcMar>
+              <w:top w:w="60" w:type="dxa"/>
+              <w:left w:w="180" w:type="dxa"/>
+              <w:bottom w:w="60" w:type="dxa"/>
+              <w:right w:w="180" w:type="dxa"/>
+            </w:tcMar>
+            <w:vAlign w:val="center"/>
+            <w:hideMark/>
+          </w:tcPr>
+          <w:p>
+            <w:pPr>
+              <w:jc w:val="center"/>
+              <w:rPr>
+                <w:rFonts w:ascii="Times New Roman" w:eastAsia="Times New Roman" w:hAnsi="Times New Roman" w:cs="Times New Roman"/>
+                <w:color w:val="000000"/>
+                <w:sz w:val="20"/>
+                <w:szCs w:val="20"/>
+              </w:rPr>
+            </w:pPr>
+            <w:r>
+              <w:rPr>
+                <w:rFonts w:ascii="Times New Roman" w:eastAsia="Times New Roman" w:hAnsi="Times New Roman" w:cs="Times New Roman"/>
+                <w:color w:val="000000"/>
+                <w:sz w:val="20"/>
+                <w:szCs w:val="20"/>
+              </w:rPr>
+              <w:t>50 (25.1%)</w:t>
+            </w:r>
+          </w:p>
+        </w:tc>
+      </w:tr>
+      <w:tr>
+        <w:trPr>
+          <w:trHeight w:val="20"/>
+          <w:tblHeader/>
+        </w:trPr>
+        <w:tc>
+          <w:tcPr>
+            <w:tcW w:w="0" w:type="auto"/>
+            <w:tcBorders>
+              <w:top w:val="nil"/>
+              <w:left w:val="nil"/>
+              <w:bottom w:val="single" w:sz="18" w:space="0" w:color="000000"/>
+              <w:right w:val="nil"/>
+            </w:tcBorders>
+            <w:shd w:val="clear" w:color="auto" w:fill="FFFFFF"/>
+            <w:noWrap/>
+            <w:tcMar>
+              <w:top w:w="60" w:type="dxa"/>
+              <w:left w:w="300" w:type="dxa"/>
+              <w:bottom w:w="60" w:type="dxa"/>
+              <w:right w:w="180" w:type="dxa"/>
+            </w:tcMar>
+            <w:vAlign w:val="center"/>
+            <w:hideMark/>
+          </w:tcPr>
+          <w:p>
+            <w:pPr>
+              <w:rPr>
+                <w:rFonts w:ascii="Times New Roman" w:eastAsia="Times New Roman" w:hAnsi="Times New Roman" w:cs="Times New Roman"/>
+                <w:color w:val="000000"/>
+                <w:sz w:val="20"/>
+                <w:szCs w:val="20"/>
+              </w:rPr>
+            </w:pPr>
+            <w:r>
+              <w:rPr>
+                <w:rFonts w:ascii="Times New Roman" w:eastAsia="Times New Roman" w:hAnsi="Times New Roman" w:cs="Times New Roman"/>
+                <w:color w:val="000000"/>
+                <w:sz w:val="20"/>
+                <w:szCs w:val="20"/>
+              </w:rPr>
+              <w:t>73.15</w:t>
+            </w:r>
+          </w:p>
+        </w:tc>
+        <w:tc>
+          <w:tcPr>
+            <w:tcW w:w="3217" w:type="dxa"/>
+            <w:tcBorders>
+              <w:top w:val="nil"/>
+              <w:left w:val="nil"/>
+              <w:bottom w:val="single" w:sz="18" w:space="0" w:color="000000"/>
+              <w:right w:val="nil"/>
+            </w:tcBorders>
+            <w:shd w:val="clear" w:color="auto" w:fill="FFFFFF"/>
+            <w:noWrap/>
+            <w:tcMar>
+              <w:top w:w="60" w:type="dxa"/>
+              <w:left w:w="180" w:type="dxa"/>
+              <w:bottom w:w="60" w:type="dxa"/>
+              <w:right w:w="180" w:type="dxa"/>
+            </w:tcMar>
+            <w:vAlign w:val="center"/>
+            <w:hideMark/>
+          </w:tcPr>
+          <w:p>
+            <w:pPr>
+              <w:jc w:val="center"/>
+              <w:rPr>
+                <w:rFonts w:ascii="Times New Roman" w:eastAsia="Times New Roman" w:hAnsi="Times New Roman" w:cs="Times New Roman"/>
+                <w:color w:val="000000"/>
+                <w:sz w:val="20"/>
+                <w:szCs w:val="20"/>
+              </w:rPr>
+            </w:pPr>
+            <w:r>
+              <w:rPr>
+                <w:rFonts w:ascii="Times New Roman" w:eastAsia="Times New Roman" w:hAnsi="Times New Roman" w:cs="Times New Roman"/>
+                <w:color w:val="000000"/>
+                <w:sz w:val="20"/>
+                <w:szCs w:val="20"/>
+              </w:rPr>
+              <w:t>7 (3.5%)</w:t>
             </w:r>
           </w:p>
         </w:tc>
@@ -3390,13 +3798,13 @@
       <w:pPr>
         <w:rPr>
           <w:rFonts w:ascii="Times New Roman" w:hAnsi="Times New Roman" w:cs="Times New Roman"/>
-          <w:sz w:val="16"/>
-          <w:szCs w:val="16"/>
+          <w:sz w:val="20"/>
+          <w:szCs w:val="20"/>
         </w:rPr>
       </w:pPr>
     </w:p>
     <w:sectPr>
-      <w:pgSz w:w="11900" w:h="16840" w:code="9"/>
+      <w:pgSz w:w="12240" w:h="15840"/>
       <w:pgMar w:top="1440" w:right="1440" w:bottom="1440" w:left="1440" w:header="708" w:footer="708" w:gutter="0"/>
       <w:cols w:space="708"/>
       <w:docGrid w:linePitch="360"/>
@@ -3850,50 +4258,22 @@
   <w:style w:type="character" w:customStyle="1" w:styleId="stratlabel">
     <w:name w:val="stratlabel"/>
     <w:basedOn w:val="DefaultParagraphFont"/>
-    <w:rsid w:val="006C2881"/>
+    <w:rsid w:val="00521F14"/>
   </w:style>
   <w:style w:type="character" w:customStyle="1" w:styleId="stratn">
     <w:name w:val="stratn"/>
     <w:basedOn w:val="DefaultParagraphFont"/>
-    <w:rsid w:val="006C2881"/>
+    <w:rsid w:val="00521F14"/>
   </w:style>
   <w:style w:type="character" w:customStyle="1" w:styleId="varlabel">
     <w:name w:val="varlabel"/>
     <w:basedOn w:val="DefaultParagraphFont"/>
-    <w:rsid w:val="006C2881"/>
+    <w:rsid w:val="00521F14"/>
   </w:style>
   <w:style w:type="character" w:customStyle="1" w:styleId="varunits">
     <w:name w:val="varunits"/>
     <w:basedOn w:val="DefaultParagraphFont"/>
-    <w:rsid w:val="006C2881"/>
-  </w:style>
-  <w:style w:type="paragraph" w:styleId="BalloonText">
-    <w:name w:val="Balloon Text"/>
-    <w:basedOn w:val="Normal"/>
-    <w:link w:val="BalloonTextChar"/>
-    <w:uiPriority w:val="99"/>
-    <w:semiHidden/>
-    <w:unhideWhenUsed/>
-    <w:rsid w:val="006C2881"/>
-    <w:rPr>
-      <w:rFonts w:ascii="Times New Roman" w:hAnsi="Times New Roman" w:cs="Times New Roman"/>
-      <w:sz w:val="18"/>
-      <w:szCs w:val="18"/>
-    </w:rPr>
-  </w:style>
-  <w:style w:type="character" w:customStyle="1" w:styleId="BalloonTextChar">
-    <w:name w:val="Balloon Text Char"/>
-    <w:basedOn w:val="DefaultParagraphFont"/>
-    <w:link w:val="BalloonText"/>
-    <w:uiPriority w:val="99"/>
-    <w:semiHidden/>
-    <w:rsid w:val="006C2881"/>
-    <w:rPr>
-      <w:rFonts w:ascii="Times New Roman" w:hAnsi="Times New Roman" w:cs="Times New Roman"/>
-      <w:sz w:val="18"/>
-      <w:szCs w:val="18"/>
-      <w:lang w:val="en-CA"/>
-    </w:rPr>
+    <w:rsid w:val="00521F14"/>
   </w:style>
 </w:styles>
 </file>

</xml_diff>